<commit_message>
Alterando o index do Portfólio
</commit_message>
<xml_diff>
--- a/curriculo/Modelo Curriculo Ideal - Preencher.docx
+++ b/curriculo/Modelo Curriculo Ideal - Preencher.docx
@@ -54,62 +54,164 @@
         <w:rPr>
           <w:rFonts w:cstheme="minorHAnsi"/>
           <w:b/>
+          <w:sz w:val="26"/>
+          <w:szCs w:val="26"/>
+        </w:rPr>
+      </w:pPr>
+      <w:r>
+        <w:rPr>
+          <w:rFonts w:cstheme="minorHAnsi"/>
+          <w:b/>
+          <w:sz w:val="26"/>
+          <w:szCs w:val="26"/>
+        </w:rPr>
+        <w:t>DESENVOLVEDOR</w:t>
+      </w:r>
+      <w:r>
+        <w:rPr>
+          <w:rFonts w:cstheme="minorHAnsi"/>
+          <w:b/>
+          <w:sz w:val="26"/>
+          <w:szCs w:val="26"/>
+        </w:rPr>
+        <w:t xml:space="preserve"> FULL STACK</w:t>
+      </w:r>
+    </w:p>
+    <w:p>
+      <w:pPr>
+        <w:spacing w:line="240" w:lineRule="auto"/>
+        <w:rPr>
+          <w:rFonts w:cstheme="minorHAnsi"/>
+          <w:b/>
           <w:sz w:val="28"/>
           <w:szCs w:val="28"/>
         </w:rPr>
       </w:pPr>
-      <w:r>
-        <w:rPr>
-          <w:rFonts w:cstheme="minorHAnsi"/>
+    </w:p>
+    <w:p>
+      <w:pPr>
+        <w:spacing w:line="240" w:lineRule="auto"/>
+        <w:jc w:val="both"/>
+      </w:pPr>
+      <w:r>
+        <w:t>Estou a</w:t>
+      </w:r>
+      <w:r>
+        <w:t>primorando minhas habilidades</w:t>
+      </w:r>
+      <w:r>
+        <w:t xml:space="preserve"> com </w:t>
+      </w:r>
+      <w:r>
+        <w:t>desenvolvimento</w:t>
+      </w:r>
+      <w:r>
+        <w:t xml:space="preserve"> de aplicações</w:t>
+      </w:r>
+      <w:r>
+        <w:t xml:space="preserve"> web e programação com </w:t>
+      </w:r>
+      <w:r>
+        <w:t>a linguagem</w:t>
+      </w:r>
+      <w:r>
+        <w:t xml:space="preserve"> </w:t>
+      </w:r>
+      <w:r>
+        <w:rPr>
+          <w:b/>
+        </w:rPr>
+        <w:t>Java</w:t>
+      </w:r>
+      <w:r>
+        <w:t xml:space="preserve"> </w:t>
+      </w:r>
+      <w:r>
+        <w:t xml:space="preserve">e os frameworks: </w:t>
+      </w:r>
+      <w:proofErr w:type="spellStart"/>
+      <w:r>
+        <w:rPr>
+          <w:b/>
+        </w:rPr>
+        <w:t>Spring</w:t>
+      </w:r>
+      <w:proofErr w:type="spellEnd"/>
+      <w:r>
+        <w:rPr>
+          <w:b/>
+        </w:rPr>
+        <w:t xml:space="preserve"> </w:t>
+      </w:r>
+      <w:r>
+        <w:t>no</w:t>
+      </w:r>
+      <w:r>
+        <w:rPr>
+          <w:b/>
+        </w:rPr>
+        <w:t xml:space="preserve"> </w:t>
+      </w:r>
+      <w:proofErr w:type="spellStart"/>
+      <w:r>
+        <w:t>Backend</w:t>
+      </w:r>
+      <w:proofErr w:type="spellEnd"/>
+      <w:r>
+        <w:t xml:space="preserve"> e </w:t>
+      </w:r>
+      <w:r>
+        <w:rPr>
+          <w:b/>
+        </w:rPr>
+        <w:t>Angular</w:t>
+      </w:r>
+      <w:r>
+        <w:t xml:space="preserve"> no </w:t>
+      </w:r>
+      <w:proofErr w:type="spellStart"/>
+      <w:r>
+        <w:t>Frontend</w:t>
+      </w:r>
+      <w:proofErr w:type="spellEnd"/>
+      <w:r>
+        <w:t xml:space="preserve"> conectados a uma base de dados em </w:t>
+      </w:r>
+      <w:r>
+        <w:rPr>
+          <w:b/>
+        </w:rPr>
+        <w:t>SQL</w:t>
+      </w:r>
+      <w:r>
+        <w:t>, meu objetivo é adquirir bastante experiência e me tornar um ótimo profissional.</w:t>
+      </w:r>
+    </w:p>
+    <w:p/>
+    <w:p>
+      <w:pPr>
+        <w:rPr>
           <w:b/>
           <w:sz w:val="28"/>
           <w:szCs w:val="28"/>
         </w:rPr>
-        <w:t>DESENVOLVEDOR</w:t>
-      </w:r>
-    </w:p>
-    <w:p>
-      <w:pPr>
-        <w:spacing w:line="240" w:lineRule="auto"/>
-        <w:rPr>
-          <w:rFonts w:cstheme="minorHAnsi"/>
+      </w:pPr>
+      <w:r>
+        <w:rPr>
           <w:b/>
           <w:sz w:val="28"/>
           <w:szCs w:val="28"/>
         </w:rPr>
-      </w:pPr>
-    </w:p>
-    <w:p>
-      <w:pPr>
-        <w:jc w:val="both"/>
-      </w:pPr>
-      <w:r>
-        <w:t xml:space="preserve">Estou terminando Ciência da Computação e tenho prática com </w:t>
-      </w:r>
-      <w:r>
-        <w:t xml:space="preserve">desenvolvimento web e programação </w:t>
-      </w:r>
-      <w:proofErr w:type="spellStart"/>
-      <w:r>
-        <w:t>Backend</w:t>
-      </w:r>
-      <w:proofErr w:type="spellEnd"/>
-      <w:r>
-        <w:t xml:space="preserve"> com </w:t>
-      </w:r>
-      <w:r>
-        <w:t xml:space="preserve">as linguagens Java </w:t>
-      </w:r>
-      <w:r>
-        <w:t xml:space="preserve">e </w:t>
-      </w:r>
-      <w:proofErr w:type="spellStart"/>
-      <w:r>
-        <w:t>Python</w:t>
-      </w:r>
-      <w:proofErr w:type="spellEnd"/>
-      <w:r>
-        <w:t>, meu objetivo é adquirir bastante experiência e me tornar um ótimo profissional.</w:t>
+        <w:t>EXPERIÊNCIA</w:t>
+      </w:r>
+    </w:p>
+    <w:p>
+      <w:pPr>
+        <w:spacing w:line="240" w:lineRule="auto"/>
+        <w:jc w:val="both"/>
+      </w:pPr>
+      <w:r>
+        <w:t>Atualmente estagiando como suporte de TI na ESMAT (Escola Superior de Magistratura), dando auxilio no uso das plataformas digitais de aprendizado.</w:t>
       </w:r>
     </w:p>
     <w:p/>
@@ -132,7 +234,8 @@
     </w:p>
     <w:p>
       <w:pPr>
-        <w:spacing w:after="0"/>
+        <w:spacing w:after="0" w:line="240" w:lineRule="auto"/>
+        <w:jc w:val="both"/>
       </w:pPr>
       <w:r>
         <w:rPr>
@@ -159,7 +262,21 @@
             <w:rStyle w:val="Hyperlink"/>
             <w:i/>
           </w:rPr>
-          <w:t>Link do Projeto</w:t>
+          <w:t>Link d</w:t>
+        </w:r>
+        <w:r>
+          <w:rPr>
+            <w:rStyle w:val="Hyperlink"/>
+            <w:i/>
+          </w:rPr>
+          <w:t>o</w:t>
+        </w:r>
+        <w:r>
+          <w:rPr>
+            <w:rStyle w:val="Hyperlink"/>
+            <w:i/>
+          </w:rPr>
+          <w:t xml:space="preserve"> Projeto</w:t>
         </w:r>
         <w:r>
           <w:rPr>
@@ -172,7 +289,8 @@
     </w:p>
     <w:p>
       <w:pPr>
-        <w:spacing w:after="0"/>
+        <w:spacing w:after="0" w:line="240" w:lineRule="auto"/>
+        <w:jc w:val="both"/>
       </w:pPr>
       <w:r>
         <w:t>Sistema de detecção facial em que é cadastrada imagens da face, o algoritmo é treinado e reconhece a face pelo webcam mostrando grau de confiabilidade.</w:t>
@@ -180,7 +298,8 @@
     </w:p>
     <w:p>
       <w:pPr>
-        <w:spacing w:after="0"/>
+        <w:spacing w:after="0" w:line="240" w:lineRule="auto"/>
+        <w:jc w:val="both"/>
       </w:pPr>
       <w:r>
         <w:t xml:space="preserve">Produzido com Python e a biblioteca </w:t>
@@ -190,6 +309,102 @@
         <w:t>OpenCV</w:t>
       </w:r>
       <w:proofErr w:type="gramEnd"/>
+      <w:r>
+        <w:t>.</w:t>
+      </w:r>
+    </w:p>
+    <w:p/>
+    <w:p>
+      <w:pPr>
+        <w:spacing w:after="0" w:line="240" w:lineRule="auto"/>
+        <w:jc w:val="both"/>
+        <w:rPr>
+          <w:b/>
+        </w:rPr>
+      </w:pPr>
+      <w:r>
+        <w:rPr>
+          <w:b/>
+        </w:rPr>
+        <w:t xml:space="preserve">CRUD com </w:t>
+      </w:r>
+      <w:proofErr w:type="spellStart"/>
+      <w:r>
+        <w:rPr>
+          <w:b/>
+        </w:rPr>
+        <w:t>Spring</w:t>
+      </w:r>
+      <w:proofErr w:type="spellEnd"/>
+      <w:r>
+        <w:rPr>
+          <w:b/>
+        </w:rPr>
+        <w:t xml:space="preserve"> </w:t>
+      </w:r>
+      <w:hyperlink r:id="rId5" w:history="1">
+        <w:r>
+          <w:rPr>
+            <w:rStyle w:val="Hyperlink"/>
+            <w:i/>
+          </w:rPr>
+          <w:t xml:space="preserve">(Link do </w:t>
+        </w:r>
+        <w:r>
+          <w:rPr>
+            <w:rStyle w:val="Hyperlink"/>
+            <w:i/>
+          </w:rPr>
+          <w:t>P</w:t>
+        </w:r>
+        <w:r>
+          <w:rPr>
+            <w:rStyle w:val="Hyperlink"/>
+            <w:i/>
+          </w:rPr>
+          <w:t>rojeto)</w:t>
+        </w:r>
+      </w:hyperlink>
+    </w:p>
+    <w:p>
+      <w:pPr>
+        <w:spacing w:after="0" w:line="240" w:lineRule="auto"/>
+        <w:jc w:val="both"/>
+      </w:pPr>
+      <w:r>
+        <w:t xml:space="preserve">Criei um CRUD com o Framework </w:t>
+      </w:r>
+      <w:proofErr w:type="spellStart"/>
+      <w:r>
+        <w:t>Spring</w:t>
+      </w:r>
+      <w:proofErr w:type="spellEnd"/>
+      <w:r>
+        <w:t xml:space="preserve"> utilizando a IDE STS e para a criação e manipulação da API </w:t>
+      </w:r>
+      <w:proofErr w:type="spellStart"/>
+      <w:proofErr w:type="gramStart"/>
+      <w:r>
+        <w:t>RESTfull</w:t>
+      </w:r>
+      <w:proofErr w:type="spellEnd"/>
+      <w:proofErr w:type="gramEnd"/>
+      <w:r>
+        <w:t xml:space="preserve"> utilizei o </w:t>
+      </w:r>
+      <w:proofErr w:type="spellStart"/>
+      <w:r>
+        <w:t>Postman</w:t>
+      </w:r>
+      <w:proofErr w:type="spellEnd"/>
+      <w:r>
+        <w:t xml:space="preserve"> conectando ao </w:t>
+      </w:r>
+      <w:proofErr w:type="spellStart"/>
+      <w:r>
+        <w:t>MySQL</w:t>
+      </w:r>
+      <w:proofErr w:type="spellEnd"/>
       <w:r>
         <w:t>.</w:t>
       </w:r>
@@ -204,37 +419,45 @@
     <w:p/>
     <w:p/>
     <w:p/>
-    <w:p/>
-    <w:p/>
-    <w:p/>
-    <w:p/>
-    <w:p/>
-    <w:p/>
-    <w:p/>
-    <w:p/>
-    <w:p/>
-    <w:p/>
-    <w:p>
-      <w:pPr>
-        <w:jc w:val="center"/>
+    <w:p>
+      <w:pPr>
         <w:rPr>
           <w:b/>
           <w:sz w:val="28"/>
           <w:szCs w:val="28"/>
         </w:rPr>
       </w:pPr>
-      <w:r>
+    </w:p>
+    <w:p>
+      <w:pPr>
         <w:rPr>
           <w:b/>
           <w:sz w:val="28"/>
           <w:szCs w:val="28"/>
         </w:rPr>
+      </w:pPr>
+    </w:p>
+    <w:p>
+      <w:pPr>
+        <w:jc w:val="center"/>
+        <w:rPr>
+          <w:b/>
+          <w:sz w:val="28"/>
+          <w:szCs w:val="28"/>
+        </w:rPr>
+      </w:pPr>
+      <w:r>
+        <w:rPr>
+          <w:b/>
+          <w:sz w:val="28"/>
+          <w:szCs w:val="28"/>
+        </w:rPr>
         <w:t>LINKS DE CONTATO</w:t>
       </w:r>
     </w:p>
     <w:p>
       <w:pPr>
-        <w:spacing w:after="0"/>
+        <w:spacing w:after="0" w:line="360" w:lineRule="auto"/>
         <w:jc w:val="both"/>
         <w:rPr>
           <w:sz w:val="20"/>
@@ -247,54 +470,6 @@
           <w:szCs w:val="20"/>
         </w:rPr>
         <w:t xml:space="preserve">Portfólio: </w:t>
-      </w:r>
-      <w:hyperlink r:id="rId5" w:history="1">
-        <w:r>
-          <w:rPr>
-            <w:rStyle w:val="Hyperlink"/>
-            <w:color w:val="00B0F0"/>
-            <w:sz w:val="20"/>
-            <w:szCs w:val="20"/>
-            <w:lang w:val="pt-PT"/>
-          </w:rPr>
-          <w:t>https://pablo-vini.github.io/Portfolio/</w:t>
-        </w:r>
-      </w:hyperlink>
-      <w:r>
-        <w:rPr>
-          <w:sz w:val="20"/>
-          <w:szCs w:val="20"/>
-          <w:lang w:val="pt-PT"/>
-        </w:rPr>
-        <w:t xml:space="preserve"> </w:t>
-      </w:r>
-    </w:p>
-    <w:p>
-      <w:pPr>
-        <w:spacing w:after="0"/>
-        <w:jc w:val="both"/>
-        <w:rPr>
-          <w:sz w:val="20"/>
-          <w:szCs w:val="20"/>
-        </w:rPr>
-      </w:pPr>
-      <w:proofErr w:type="spellStart"/>
-      <w:proofErr w:type="gramStart"/>
-      <w:r>
-        <w:rPr>
-          <w:sz w:val="20"/>
-          <w:szCs w:val="20"/>
-        </w:rPr>
-        <w:t>GitHub</w:t>
-      </w:r>
-      <w:proofErr w:type="spellEnd"/>
-      <w:proofErr w:type="gramEnd"/>
-      <w:r>
-        <w:rPr>
-          <w:sz w:val="20"/>
-          <w:szCs w:val="20"/>
-        </w:rPr>
-        <w:t xml:space="preserve">: </w:t>
       </w:r>
       <w:hyperlink r:id="rId6" w:history="1">
         <w:r>
@@ -303,33 +478,41 @@
             <w:color w:val="00B0F0"/>
             <w:sz w:val="20"/>
             <w:szCs w:val="20"/>
+            <w:u w:val="none"/>
             <w:lang w:val="pt-PT"/>
           </w:rPr>
-          <w:t>https://github.com/Pablo-Vini</w:t>
+          <w:t>https://pablo-vini.github.io/Portfolio/</w:t>
         </w:r>
       </w:hyperlink>
-    </w:p>
-    <w:p>
-      <w:pPr>
-        <w:pStyle w:val="PargrafodaLista"/>
-        <w:spacing w:after="0"/>
-        <w:ind w:left="0"/>
-        <w:jc w:val="both"/>
+      <w:r>
         <w:rPr>
           <w:sz w:val="20"/>
           <w:szCs w:val="20"/>
           <w:lang w:val="pt-PT"/>
         </w:rPr>
-      </w:pPr>
-      <w:proofErr w:type="spellStart"/>
-      <w:r>
+        <w:t xml:space="preserve"> </w:t>
+      </w:r>
+    </w:p>
+    <w:p>
+      <w:pPr>
+        <w:spacing w:after="0" w:line="360" w:lineRule="auto"/>
+        <w:jc w:val="both"/>
         <w:rPr>
           <w:sz w:val="20"/>
           <w:szCs w:val="20"/>
         </w:rPr>
-        <w:t>Linkedin</w:t>
-      </w:r>
-      <w:proofErr w:type="spellEnd"/>
+      </w:pPr>
+      <w:proofErr w:type="spellStart"/>
+      <w:proofErr w:type="gramStart"/>
+      <w:r>
+        <w:rPr>
+          <w:sz w:val="20"/>
+          <w:szCs w:val="20"/>
+        </w:rPr>
+        <w:t>GitHub</w:t>
+      </w:r>
+      <w:proofErr w:type="spellEnd"/>
+      <w:proofErr w:type="gramEnd"/>
       <w:r>
         <w:rPr>
           <w:sz w:val="20"/>
@@ -344,63 +527,40 @@
             <w:color w:val="00B0F0"/>
             <w:sz w:val="20"/>
             <w:szCs w:val="20"/>
+            <w:u w:val="none"/>
             <w:lang w:val="pt-PT"/>
           </w:rPr>
-          <w:t>https://www.linkedin.com/in/pablo-gramos/</w:t>
+          <w:t>https://github.com/Pablo-Vini</w:t>
         </w:r>
       </w:hyperlink>
-      <w:r>
+    </w:p>
+    <w:p>
+      <w:pPr>
+        <w:pStyle w:val="PargrafodaLista"/>
+        <w:spacing w:after="0" w:line="360" w:lineRule="auto"/>
+        <w:ind w:left="0"/>
+        <w:jc w:val="both"/>
         <w:rPr>
           <w:sz w:val="20"/>
           <w:szCs w:val="20"/>
           <w:lang w:val="pt-PT"/>
         </w:rPr>
-        <w:t xml:space="preserve"> </w:t>
-      </w:r>
-    </w:p>
-    <w:p>
-      <w:pPr>
-        <w:spacing w:after="0"/>
-        <w:jc w:val="both"/>
+      </w:pPr>
+      <w:proofErr w:type="spellStart"/>
+      <w:r>
         <w:rPr>
           <w:sz w:val="20"/>
           <w:szCs w:val="20"/>
         </w:rPr>
-      </w:pPr>
+        <w:t>Linkedin</w:t>
+      </w:r>
+      <w:proofErr w:type="spellEnd"/>
       <w:r>
         <w:rPr>
           <w:sz w:val="20"/>
           <w:szCs w:val="20"/>
         </w:rPr>
-        <w:t xml:space="preserve">Contato: </w:t>
-      </w:r>
-      <w:r>
-        <w:rPr>
-          <w:color w:val="00B0F0"/>
-          <w:sz w:val="20"/>
-          <w:szCs w:val="20"/>
-        </w:rPr>
-        <w:t>(63)9 9252-0476</w:t>
-      </w:r>
-    </w:p>
-    <w:p>
-      <w:pPr>
-        <w:spacing w:after="0"/>
-        <w:jc w:val="both"/>
-        <w:rPr>
-          <w:color w:val="00B0F0"/>
-          <w:sz w:val="20"/>
-          <w:szCs w:val="20"/>
-          <w:u w:val="single"/>
-          <w:lang w:val="pt-PT"/>
-        </w:rPr>
-      </w:pPr>
-      <w:r>
-        <w:rPr>
-          <w:sz w:val="20"/>
-          <w:szCs w:val="20"/>
-        </w:rPr>
-        <w:t xml:space="preserve">Email: </w:t>
+        <w:t xml:space="preserve">: </w:t>
       </w:r>
       <w:hyperlink r:id="rId8" w:history="1">
         <w:r>
@@ -409,6 +569,72 @@
             <w:color w:val="00B0F0"/>
             <w:sz w:val="20"/>
             <w:szCs w:val="20"/>
+            <w:u w:val="none"/>
+            <w:lang w:val="pt-PT"/>
+          </w:rPr>
+          <w:t>https://www.linkedin.com/in/pablo-gramos/</w:t>
+        </w:r>
+      </w:hyperlink>
+      <w:r>
+        <w:rPr>
+          <w:sz w:val="20"/>
+          <w:szCs w:val="20"/>
+          <w:lang w:val="pt-PT"/>
+        </w:rPr>
+        <w:t xml:space="preserve"> </w:t>
+      </w:r>
+    </w:p>
+    <w:p>
+      <w:pPr>
+        <w:spacing w:after="0" w:line="360" w:lineRule="auto"/>
+        <w:jc w:val="both"/>
+        <w:rPr>
+          <w:sz w:val="20"/>
+          <w:szCs w:val="20"/>
+        </w:rPr>
+      </w:pPr>
+      <w:r>
+        <w:rPr>
+          <w:sz w:val="20"/>
+          <w:szCs w:val="20"/>
+        </w:rPr>
+        <w:t xml:space="preserve">Contato: </w:t>
+      </w:r>
+      <w:r>
+        <w:rPr>
+          <w:color w:val="00B0F0"/>
+          <w:sz w:val="20"/>
+          <w:szCs w:val="20"/>
+        </w:rPr>
+        <w:t>(63)9 9252-0476</w:t>
+      </w:r>
+    </w:p>
+    <w:p>
+      <w:pPr>
+        <w:spacing w:after="0" w:line="360" w:lineRule="auto"/>
+        <w:jc w:val="both"/>
+        <w:rPr>
+          <w:color w:val="00B0F0"/>
+          <w:sz w:val="20"/>
+          <w:szCs w:val="20"/>
+          <w:lang w:val="pt-PT"/>
+        </w:rPr>
+      </w:pPr>
+      <w:r>
+        <w:rPr>
+          <w:sz w:val="20"/>
+          <w:szCs w:val="20"/>
+        </w:rPr>
+        <w:t xml:space="preserve">Email: </w:t>
+      </w:r>
+      <w:hyperlink r:id="rId9" w:history="1">
+        <w:r>
+          <w:rPr>
+            <w:rStyle w:val="Hyperlink"/>
+            <w:color w:val="00B0F0"/>
+            <w:sz w:val="20"/>
+            <w:szCs w:val="20"/>
+            <w:u w:val="none"/>
             <w:lang w:val="pt-PT"/>
           </w:rPr>
           <w:t>pablovgramos@gmail.com</w:t>
@@ -544,7 +770,7 @@
           <w:sz w:val="24"/>
           <w:szCs w:val="24"/>
         </w:rPr>
-        <w:t>Java</w:t>
+        <w:t>Angular</w:t>
       </w:r>
     </w:p>
     <w:p>
@@ -556,15 +782,13 @@
           <w:szCs w:val="24"/>
         </w:rPr>
       </w:pPr>
-      <w:proofErr w:type="spellStart"/>
-      <w:r>
-        <w:rPr>
-          <w:sz w:val="24"/>
-          <w:szCs w:val="24"/>
-        </w:rPr>
-        <w:t>Python</w:t>
-      </w:r>
-      <w:proofErr w:type="spellEnd"/>
+      <w:r>
+        <w:rPr>
+          <w:sz w:val="24"/>
+          <w:szCs w:val="24"/>
+        </w:rPr>
+        <w:t>Java</w:t>
+      </w:r>
     </w:p>
     <w:p>
       <w:pPr>
@@ -576,16 +800,14 @@
         </w:rPr>
       </w:pPr>
       <w:proofErr w:type="spellStart"/>
-      <w:proofErr w:type="gramStart"/>
-      <w:r>
-        <w:rPr>
-          <w:sz w:val="24"/>
-          <w:szCs w:val="24"/>
-        </w:rPr>
-        <w:t>MySQL</w:t>
-      </w:r>
-      <w:proofErr w:type="spellEnd"/>
-      <w:proofErr w:type="gramEnd"/>
+      <w:r>
+        <w:rPr>
+          <w:sz w:val="24"/>
+          <w:szCs w:val="24"/>
+        </w:rPr>
+        <w:t>Spring</w:t>
+      </w:r>
+      <w:proofErr w:type="spellEnd"/>
     </w:p>
     <w:p>
       <w:pPr>
@@ -602,6 +824,46 @@
           <w:sz w:val="24"/>
           <w:szCs w:val="24"/>
         </w:rPr>
+        <w:t>Python</w:t>
+      </w:r>
+      <w:proofErr w:type="spellEnd"/>
+    </w:p>
+    <w:p>
+      <w:pPr>
+        <w:spacing w:after="0"/>
+        <w:ind w:firstLine="708"/>
+        <w:rPr>
+          <w:sz w:val="24"/>
+          <w:szCs w:val="24"/>
+        </w:rPr>
+      </w:pPr>
+      <w:proofErr w:type="spellStart"/>
+      <w:proofErr w:type="gramStart"/>
+      <w:r>
+        <w:rPr>
+          <w:sz w:val="24"/>
+          <w:szCs w:val="24"/>
+        </w:rPr>
+        <w:t>MySQL</w:t>
+      </w:r>
+      <w:proofErr w:type="spellEnd"/>
+      <w:proofErr w:type="gramEnd"/>
+    </w:p>
+    <w:p>
+      <w:pPr>
+        <w:spacing w:after="0"/>
+        <w:ind w:firstLine="708"/>
+        <w:rPr>
+          <w:sz w:val="24"/>
+          <w:szCs w:val="24"/>
+        </w:rPr>
+      </w:pPr>
+      <w:proofErr w:type="spellStart"/>
+      <w:r>
+        <w:rPr>
+          <w:sz w:val="24"/>
+          <w:szCs w:val="24"/>
+        </w:rPr>
         <w:t>Git</w:t>
       </w:r>
       <w:proofErr w:type="spellEnd"/>
@@ -674,296 +936,472 @@
     </w:p>
     <w:p>
       <w:pPr>
+        <w:spacing w:after="0" w:line="240" w:lineRule="auto"/>
+        <w:jc w:val="both"/>
+        <w:rPr>
+          <w:b/>
+          <w:sz w:val="24"/>
+          <w:szCs w:val="24"/>
+        </w:rPr>
+      </w:pPr>
+      <w:r>
+        <w:rPr>
+          <w:b/>
+          <w:sz w:val="24"/>
+          <w:szCs w:val="24"/>
+        </w:rPr>
+        <w:t>Graduando Ciência da Computação</w:t>
+      </w:r>
+    </w:p>
+    <w:p>
+      <w:pPr>
+        <w:spacing w:after="0" w:line="240" w:lineRule="auto"/>
+        <w:jc w:val="both"/>
+        <w:rPr>
+          <w:sz w:val="24"/>
+          <w:szCs w:val="24"/>
+        </w:rPr>
+      </w:pPr>
+      <w:r>
+        <w:rPr>
+          <w:sz w:val="24"/>
+          <w:szCs w:val="24"/>
+        </w:rPr>
+        <w:t>FAPAL / Palmas         8</w:t>
+      </w:r>
+      <w:r>
+        <w:rPr>
+          <w:sz w:val="24"/>
+          <w:szCs w:val="24"/>
+        </w:rPr>
+        <w:t>º Período</w:t>
+      </w:r>
+    </w:p>
+    <w:p>
+      <w:pPr>
+        <w:spacing w:after="0" w:line="240" w:lineRule="auto"/>
+        <w:jc w:val="both"/>
+        <w:rPr>
+          <w:sz w:val="24"/>
+          <w:szCs w:val="24"/>
+        </w:rPr>
+      </w:pPr>
+    </w:p>
+    <w:p>
+      <w:pPr>
+        <w:spacing w:after="0" w:line="240" w:lineRule="auto"/>
+        <w:jc w:val="both"/>
+        <w:rPr>
+          <w:sz w:val="24"/>
+          <w:szCs w:val="24"/>
+        </w:rPr>
+      </w:pPr>
+      <w:r>
+        <w:rPr>
+          <w:b/>
+          <w:sz w:val="24"/>
+          <w:szCs w:val="24"/>
+        </w:rPr>
+        <w:t>Tecnologia da Informação e</w:t>
+      </w:r>
+      <w:r>
+        <w:rPr>
+          <w:sz w:val="24"/>
+          <w:szCs w:val="24"/>
+        </w:rPr>
+        <w:t xml:space="preserve"> </w:t>
+      </w:r>
+      <w:r>
+        <w:rPr>
+          <w:b/>
+          <w:sz w:val="24"/>
+          <w:szCs w:val="24"/>
+        </w:rPr>
+        <w:t>Comunicação</w:t>
+      </w:r>
+    </w:p>
+    <w:p>
+      <w:pPr>
+        <w:spacing w:after="0" w:line="240" w:lineRule="auto"/>
+        <w:jc w:val="both"/>
+        <w:rPr>
+          <w:sz w:val="24"/>
+          <w:szCs w:val="24"/>
+        </w:rPr>
+      </w:pPr>
+      <w:r>
+        <w:rPr>
+          <w:sz w:val="24"/>
+          <w:szCs w:val="24"/>
+        </w:rPr>
+        <w:t>SENAI / 160 horas</w:t>
+      </w:r>
+      <w:r>
+        <w:rPr>
+          <w:sz w:val="24"/>
+          <w:szCs w:val="24"/>
+        </w:rPr>
+        <w:t xml:space="preserve"> / 2020</w:t>
+      </w:r>
+    </w:p>
+    <w:p>
+      <w:pPr>
+        <w:spacing w:after="0" w:line="240" w:lineRule="auto"/>
+        <w:jc w:val="both"/>
+        <w:rPr>
+          <w:sz w:val="24"/>
+          <w:szCs w:val="24"/>
+        </w:rPr>
+      </w:pPr>
+    </w:p>
+    <w:p>
+      <w:pPr>
+        <w:spacing w:after="0" w:line="240" w:lineRule="auto"/>
+        <w:jc w:val="both"/>
+        <w:rPr>
+          <w:sz w:val="24"/>
+          <w:szCs w:val="24"/>
+        </w:rPr>
+      </w:pPr>
+      <w:r>
+        <w:rPr>
+          <w:b/>
+          <w:sz w:val="24"/>
+          <w:szCs w:val="24"/>
+        </w:rPr>
+        <w:t>Lógica de Programação</w:t>
+      </w:r>
+      <w:r>
+        <w:rPr>
+          <w:sz w:val="24"/>
+          <w:szCs w:val="24"/>
+        </w:rPr>
+        <w:t xml:space="preserve"> – 2020</w:t>
+      </w:r>
+    </w:p>
+    <w:p>
+      <w:pPr>
+        <w:spacing w:after="0" w:line="240" w:lineRule="auto"/>
+        <w:jc w:val="both"/>
+        <w:rPr>
+          <w:sz w:val="24"/>
+          <w:szCs w:val="24"/>
+        </w:rPr>
+      </w:pPr>
+      <w:r>
+        <w:rPr>
+          <w:sz w:val="24"/>
+          <w:szCs w:val="24"/>
+        </w:rPr>
+        <w:t>SENAI / 14 horas</w:t>
+      </w:r>
+    </w:p>
+    <w:p>
+      <w:pPr>
+        <w:spacing w:after="0" w:line="240" w:lineRule="auto"/>
+        <w:jc w:val="both"/>
+        <w:rPr>
+          <w:sz w:val="24"/>
+          <w:szCs w:val="24"/>
+        </w:rPr>
+      </w:pPr>
+    </w:p>
+    <w:p>
+      <w:pPr>
+        <w:spacing w:after="0" w:line="240" w:lineRule="auto"/>
+        <w:jc w:val="both"/>
+        <w:rPr>
+          <w:sz w:val="24"/>
+          <w:szCs w:val="24"/>
+        </w:rPr>
+      </w:pPr>
+      <w:r>
+        <w:rPr>
+          <w:b/>
+          <w:sz w:val="24"/>
+          <w:szCs w:val="24"/>
+        </w:rPr>
+        <w:t>LGPD (Lei Geral de Proteção de Dados)</w:t>
+      </w:r>
+      <w:r>
+        <w:rPr>
+          <w:sz w:val="24"/>
+          <w:szCs w:val="24"/>
+        </w:rPr>
+        <w:t xml:space="preserve"> </w:t>
+      </w:r>
+    </w:p>
+    <w:p>
+      <w:pPr>
+        <w:spacing w:after="0" w:line="240" w:lineRule="auto"/>
+        <w:jc w:val="both"/>
+        <w:rPr>
+          <w:sz w:val="24"/>
+          <w:szCs w:val="24"/>
+        </w:rPr>
+      </w:pPr>
+      <w:r>
+        <w:rPr>
+          <w:sz w:val="24"/>
+          <w:szCs w:val="24"/>
+        </w:rPr>
+        <w:t>SENAI / 4 horas</w:t>
+      </w:r>
+      <w:r>
+        <w:rPr>
+          <w:sz w:val="24"/>
+          <w:szCs w:val="24"/>
+        </w:rPr>
+        <w:t xml:space="preserve"> / 2021</w:t>
+      </w:r>
+    </w:p>
+    <w:p>
+      <w:pPr>
+        <w:spacing w:after="0" w:line="240" w:lineRule="auto"/>
+        <w:jc w:val="both"/>
+        <w:rPr>
+          <w:sz w:val="24"/>
+          <w:szCs w:val="24"/>
+        </w:rPr>
+      </w:pPr>
+    </w:p>
+    <w:p>
+      <w:pPr>
+        <w:spacing w:after="0" w:line="240" w:lineRule="auto"/>
+        <w:jc w:val="both"/>
+        <w:rPr>
+          <w:sz w:val="24"/>
+          <w:szCs w:val="24"/>
+        </w:rPr>
+      </w:pPr>
+      <w:r>
+        <w:rPr>
+          <w:b/>
+          <w:sz w:val="24"/>
+          <w:szCs w:val="24"/>
+        </w:rPr>
+        <w:t>Reconhecimen</w:t>
+      </w:r>
+      <w:r>
+        <w:rPr>
+          <w:b/>
+          <w:sz w:val="24"/>
+          <w:szCs w:val="24"/>
+        </w:rPr>
+        <w:t xml:space="preserve">to Facial com </w:t>
+      </w:r>
+      <w:proofErr w:type="spellStart"/>
+      <w:r>
+        <w:rPr>
+          <w:b/>
+          <w:sz w:val="24"/>
+          <w:szCs w:val="24"/>
+        </w:rPr>
+        <w:t>Python</w:t>
+      </w:r>
+      <w:proofErr w:type="spellEnd"/>
+      <w:r>
+        <w:rPr>
+          <w:b/>
+          <w:sz w:val="24"/>
+          <w:szCs w:val="24"/>
+        </w:rPr>
+        <w:t xml:space="preserve"> e </w:t>
+      </w:r>
+      <w:proofErr w:type="spellStart"/>
+      <w:proofErr w:type="gramStart"/>
+      <w:r>
+        <w:rPr>
+          <w:b/>
+          <w:sz w:val="24"/>
+          <w:szCs w:val="24"/>
+        </w:rPr>
+        <w:t>OpenCV</w:t>
+      </w:r>
+      <w:proofErr w:type="spellEnd"/>
+      <w:proofErr w:type="gramEnd"/>
+    </w:p>
+    <w:p>
+      <w:pPr>
+        <w:spacing w:after="0" w:line="240" w:lineRule="auto"/>
+        <w:jc w:val="both"/>
+        <w:rPr>
+          <w:sz w:val="24"/>
+          <w:szCs w:val="24"/>
+        </w:rPr>
+      </w:pPr>
+      <w:proofErr w:type="spellStart"/>
+      <w:r>
+        <w:rPr>
+          <w:sz w:val="24"/>
+          <w:szCs w:val="24"/>
+        </w:rPr>
+        <w:t>Udemy</w:t>
+      </w:r>
+      <w:proofErr w:type="spellEnd"/>
+      <w:r>
+        <w:rPr>
+          <w:sz w:val="24"/>
+          <w:szCs w:val="24"/>
+        </w:rPr>
+        <w:t xml:space="preserve"> / 3,5 horas</w:t>
+      </w:r>
+      <w:r>
+        <w:rPr>
+          <w:sz w:val="24"/>
+          <w:szCs w:val="24"/>
+        </w:rPr>
+        <w:t xml:space="preserve"> / 2023</w:t>
+      </w:r>
+    </w:p>
+    <w:p>
+      <w:pPr>
+        <w:spacing w:after="0" w:line="240" w:lineRule="auto"/>
+        <w:jc w:val="both"/>
+        <w:rPr>
+          <w:sz w:val="24"/>
+          <w:szCs w:val="24"/>
+        </w:rPr>
+      </w:pPr>
+    </w:p>
+    <w:p>
+      <w:pPr>
+        <w:spacing w:after="0" w:line="240" w:lineRule="auto"/>
+        <w:jc w:val="both"/>
+        <w:rPr>
+          <w:sz w:val="24"/>
+          <w:szCs w:val="24"/>
+        </w:rPr>
+      </w:pPr>
+      <w:r>
+        <w:rPr>
+          <w:b/>
+          <w:sz w:val="24"/>
+          <w:szCs w:val="24"/>
+        </w:rPr>
+        <w:t xml:space="preserve">Java </w:t>
+      </w:r>
+      <w:r>
+        <w:rPr>
+          <w:b/>
+          <w:sz w:val="24"/>
+          <w:szCs w:val="24"/>
+        </w:rPr>
+        <w:t>Básico</w:t>
+      </w:r>
+    </w:p>
+    <w:p>
+      <w:pPr>
+        <w:spacing w:after="0" w:line="240" w:lineRule="auto"/>
+        <w:jc w:val="both"/>
+        <w:rPr>
+          <w:sz w:val="24"/>
+          <w:szCs w:val="24"/>
+        </w:rPr>
+      </w:pPr>
+      <w:proofErr w:type="spellStart"/>
+      <w:r>
+        <w:rPr>
+          <w:sz w:val="24"/>
+          <w:szCs w:val="24"/>
+        </w:rPr>
+        <w:t>Loiane</w:t>
+      </w:r>
+      <w:proofErr w:type="spellEnd"/>
+      <w:r>
+        <w:rPr>
+          <w:sz w:val="24"/>
+          <w:szCs w:val="24"/>
+        </w:rPr>
+        <w:t xml:space="preserve"> </w:t>
+      </w:r>
+      <w:proofErr w:type="spellStart"/>
+      <w:r>
+        <w:rPr>
+          <w:sz w:val="24"/>
+          <w:szCs w:val="24"/>
+        </w:rPr>
+        <w:t>Groner</w:t>
+      </w:r>
+      <w:proofErr w:type="spellEnd"/>
+      <w:r>
+        <w:rPr>
+          <w:sz w:val="24"/>
+          <w:szCs w:val="24"/>
+        </w:rPr>
+        <w:t xml:space="preserve"> / </w:t>
+      </w:r>
+      <w:r>
+        <w:rPr>
+          <w:sz w:val="24"/>
+          <w:szCs w:val="24"/>
+        </w:rPr>
+        <w:t>30</w:t>
+      </w:r>
+      <w:r>
+        <w:rPr>
+          <w:sz w:val="24"/>
+          <w:szCs w:val="24"/>
+        </w:rPr>
+        <w:t xml:space="preserve"> horas</w:t>
+      </w:r>
+      <w:r>
+        <w:rPr>
+          <w:sz w:val="24"/>
+          <w:szCs w:val="24"/>
+        </w:rPr>
+        <w:t xml:space="preserve"> / 2023 </w:t>
+      </w:r>
+    </w:p>
+    <w:p>
+      <w:pPr>
         <w:spacing w:after="0"/>
         <w:rPr>
           <w:sz w:val="24"/>
           <w:szCs w:val="24"/>
         </w:rPr>
       </w:pPr>
-      <w:r>
-        <w:rPr>
-          <w:sz w:val="24"/>
-          <w:szCs w:val="24"/>
-        </w:rPr>
-        <w:t>Graduando Ciência da Computação</w:t>
-      </w:r>
-    </w:p>
-    <w:p>
-      <w:pPr>
-        <w:spacing w:after="0"/>
-        <w:rPr>
-          <w:sz w:val="24"/>
-          <w:szCs w:val="24"/>
-        </w:rPr>
-      </w:pPr>
-      <w:r>
-        <w:rPr>
-          <w:sz w:val="24"/>
-          <w:szCs w:val="24"/>
-        </w:rPr>
-        <w:t>FAPAL / Palmas         7º Período</w:t>
-      </w:r>
-    </w:p>
-    <w:p>
-      <w:pPr>
-        <w:spacing w:after="0"/>
-        <w:rPr>
-          <w:sz w:val="24"/>
-          <w:szCs w:val="24"/>
-        </w:rPr>
-      </w:pPr>
-    </w:p>
-    <w:p>
-      <w:pPr>
-        <w:spacing w:after="0"/>
-        <w:rPr>
-          <w:sz w:val="24"/>
-          <w:szCs w:val="24"/>
-        </w:rPr>
-      </w:pPr>
-      <w:r>
-        <w:rPr>
-          <w:sz w:val="24"/>
-          <w:szCs w:val="24"/>
-        </w:rPr>
-        <w:t>Tecnologia da Informação e Comunicação – 2020</w:t>
-      </w:r>
-    </w:p>
-    <w:p>
-      <w:pPr>
-        <w:spacing w:after="0"/>
-        <w:rPr>
-          <w:sz w:val="24"/>
-          <w:szCs w:val="24"/>
-        </w:rPr>
-      </w:pPr>
-      <w:r>
-        <w:rPr>
-          <w:sz w:val="24"/>
-          <w:szCs w:val="24"/>
-        </w:rPr>
-        <w:t>SENAI / 160 horas</w:t>
-      </w:r>
-    </w:p>
-    <w:p>
-      <w:pPr>
-        <w:spacing w:after="0"/>
-        <w:rPr>
-          <w:sz w:val="24"/>
-          <w:szCs w:val="24"/>
-        </w:rPr>
-      </w:pPr>
-    </w:p>
-    <w:p>
-      <w:pPr>
-        <w:spacing w:after="0"/>
-        <w:rPr>
-          <w:sz w:val="24"/>
-          <w:szCs w:val="24"/>
-        </w:rPr>
-      </w:pPr>
-      <w:r>
-        <w:rPr>
-          <w:sz w:val="24"/>
-          <w:szCs w:val="24"/>
-        </w:rPr>
-        <w:t>Lógica de Programação – 2020</w:t>
-      </w:r>
-    </w:p>
-    <w:p>
-      <w:pPr>
-        <w:spacing w:after="0"/>
-        <w:rPr>
-          <w:sz w:val="24"/>
-          <w:szCs w:val="24"/>
-        </w:rPr>
-      </w:pPr>
-      <w:r>
-        <w:rPr>
-          <w:sz w:val="24"/>
-          <w:szCs w:val="24"/>
-        </w:rPr>
-        <w:t>SENAI / 14 horas</w:t>
-      </w:r>
-    </w:p>
-    <w:p>
-      <w:pPr>
-        <w:spacing w:after="0"/>
-        <w:rPr>
-          <w:sz w:val="24"/>
-          <w:szCs w:val="24"/>
-        </w:rPr>
-      </w:pPr>
-    </w:p>
-    <w:p>
-      <w:pPr>
-        <w:spacing w:after="0"/>
-        <w:rPr>
-          <w:sz w:val="24"/>
-          <w:szCs w:val="24"/>
-        </w:rPr>
-      </w:pPr>
-      <w:r>
-        <w:rPr>
-          <w:sz w:val="24"/>
-          <w:szCs w:val="24"/>
-        </w:rPr>
-        <w:t>LGPD (Lei Geral de Proteção de Dados) - 2021</w:t>
-      </w:r>
-    </w:p>
-    <w:p>
-      <w:pPr>
-        <w:spacing w:after="0"/>
-        <w:rPr>
-          <w:sz w:val="24"/>
-          <w:szCs w:val="24"/>
-        </w:rPr>
-      </w:pPr>
-      <w:r>
-        <w:rPr>
-          <w:sz w:val="24"/>
-          <w:szCs w:val="24"/>
-        </w:rPr>
-        <w:t>SENAI / 4 horas</w:t>
-      </w:r>
-    </w:p>
-    <w:p>
-      <w:pPr>
-        <w:spacing w:after="0"/>
-        <w:rPr>
-          <w:sz w:val="24"/>
-          <w:szCs w:val="24"/>
-        </w:rPr>
-      </w:pPr>
-    </w:p>
-    <w:p>
-      <w:pPr>
-        <w:spacing w:after="0"/>
-        <w:rPr>
-          <w:sz w:val="24"/>
-          <w:szCs w:val="24"/>
-        </w:rPr>
-      </w:pPr>
-      <w:r>
-        <w:rPr>
-          <w:sz w:val="24"/>
-          <w:szCs w:val="24"/>
-        </w:rPr>
-        <w:t>Reconhecimen</w:t>
-      </w:r>
-      <w:r>
-        <w:rPr>
-          <w:sz w:val="24"/>
-          <w:szCs w:val="24"/>
-        </w:rPr>
-        <w:t xml:space="preserve">to Facial com </w:t>
-      </w:r>
-      <w:proofErr w:type="spellStart"/>
-      <w:r>
-        <w:rPr>
-          <w:sz w:val="24"/>
-          <w:szCs w:val="24"/>
-        </w:rPr>
-        <w:t>Python</w:t>
-      </w:r>
-      <w:proofErr w:type="spellEnd"/>
-      <w:r>
-        <w:rPr>
-          <w:sz w:val="24"/>
-          <w:szCs w:val="24"/>
-        </w:rPr>
-        <w:t xml:space="preserve"> e </w:t>
-      </w:r>
-      <w:proofErr w:type="spellStart"/>
-      <w:proofErr w:type="gramStart"/>
-      <w:r>
-        <w:rPr>
-          <w:sz w:val="24"/>
-          <w:szCs w:val="24"/>
-        </w:rPr>
-        <w:t>OpenCV</w:t>
-      </w:r>
-      <w:proofErr w:type="spellEnd"/>
-      <w:proofErr w:type="gramEnd"/>
-      <w:r>
-        <w:rPr>
-          <w:sz w:val="24"/>
-          <w:szCs w:val="24"/>
-        </w:rPr>
-        <w:t>-</w:t>
-      </w:r>
-      <w:r>
-        <w:rPr>
-          <w:sz w:val="24"/>
-          <w:szCs w:val="24"/>
-        </w:rPr>
-        <w:t>2023</w:t>
-      </w:r>
-    </w:p>
-    <w:p>
-      <w:pPr>
-        <w:spacing w:after="0"/>
-        <w:rPr>
-          <w:sz w:val="24"/>
-          <w:szCs w:val="24"/>
-        </w:rPr>
-      </w:pPr>
-      <w:proofErr w:type="spellStart"/>
-      <w:r>
-        <w:rPr>
-          <w:sz w:val="24"/>
-          <w:szCs w:val="24"/>
-        </w:rPr>
-        <w:t>Udemy</w:t>
-      </w:r>
-      <w:proofErr w:type="spellEnd"/>
-      <w:r>
-        <w:rPr>
-          <w:sz w:val="24"/>
-          <w:szCs w:val="24"/>
-        </w:rPr>
-        <w:t xml:space="preserve"> / 3,5 horas</w:t>
-      </w:r>
-    </w:p>
-    <w:p>
-      <w:pPr>
-        <w:spacing w:after="0"/>
-        <w:rPr>
-          <w:sz w:val="24"/>
-          <w:szCs w:val="24"/>
-        </w:rPr>
-      </w:pPr>
-    </w:p>
-    <w:p>
-      <w:pPr>
-        <w:spacing w:after="0"/>
-        <w:rPr>
-          <w:sz w:val="24"/>
-          <w:szCs w:val="24"/>
-        </w:rPr>
-      </w:pPr>
-      <w:r>
-        <w:rPr>
-          <w:sz w:val="24"/>
-          <w:szCs w:val="24"/>
-        </w:rPr>
-        <w:t xml:space="preserve">Linguagem de Programação Java – Avançado – 2023 </w:t>
-      </w:r>
-    </w:p>
-    <w:p>
-      <w:pPr>
-        <w:spacing w:after="0"/>
-        <w:rPr>
-          <w:sz w:val="24"/>
-          <w:szCs w:val="24"/>
-        </w:rPr>
-      </w:pPr>
-      <w:r>
-        <w:rPr>
-          <w:sz w:val="24"/>
-          <w:szCs w:val="24"/>
-        </w:rPr>
-        <w:t>Fundação Bradesco / 16 horas</w:t>
+    </w:p>
+    <w:p>
+      <w:pPr>
+        <w:spacing w:after="0" w:line="240" w:lineRule="auto"/>
+        <w:jc w:val="both"/>
+        <w:rPr>
+          <w:sz w:val="24"/>
+          <w:szCs w:val="24"/>
+        </w:rPr>
+      </w:pPr>
+      <w:r>
+        <w:rPr>
+          <w:b/>
+          <w:sz w:val="24"/>
+          <w:szCs w:val="24"/>
+        </w:rPr>
+        <w:t>Linguagem de Programação Java – Avançado</w:t>
+      </w:r>
+      <w:r>
+        <w:rPr>
+          <w:sz w:val="24"/>
+          <w:szCs w:val="24"/>
+        </w:rPr>
+        <w:t xml:space="preserve"> </w:t>
+      </w:r>
+    </w:p>
+    <w:p>
+      <w:pPr>
+        <w:spacing w:after="0" w:line="240" w:lineRule="auto"/>
+        <w:jc w:val="both"/>
+        <w:rPr>
+          <w:sz w:val="24"/>
+          <w:szCs w:val="24"/>
+        </w:rPr>
+      </w:pPr>
+      <w:r>
+        <w:rPr>
+          <w:sz w:val="24"/>
+          <w:szCs w:val="24"/>
+        </w:rPr>
+        <w:t xml:space="preserve">Fundação Bradesco / 16 horas / 2023 </w:t>
       </w:r>
     </w:p>
     <w:p>
@@ -1208,6 +1646,18 @@
       <w:rFonts w:ascii="Calibri" w:eastAsia="Times New Roman" w:hAnsi="Calibri" w:cs="Arial"/>
       <w:sz w:val="21"/>
       <w:szCs w:val="21"/>
+    </w:rPr>
+  </w:style>
+  <w:style w:type="character" w:styleId="HiperlinkVisitado">
+    <w:name w:val="FollowedHyperlink"/>
+    <w:basedOn w:val="Fontepargpadro"/>
+    <w:uiPriority w:val="99"/>
+    <w:semiHidden/>
+    <w:unhideWhenUsed/>
+    <w:rsid w:val="00BF3D50"/>
+    <w:rPr>
+      <w:color w:val="800080" w:themeColor="followedHyperlink"/>
+      <w:u w:val="single"/>
     </w:rPr>
   </w:style>
 </w:styles>

</xml_diff>

<commit_message>
Atualizando algumas informações do site
</commit_message>
<xml_diff>
--- a/curriculo/Modelo Curriculo Ideal - Preencher.docx
+++ b/curriculo/Modelo Curriculo Ideal - Preencher.docx
@@ -1,6 +1,6 @@
 
 <file path=word/document.xml><?xml version="1.0" encoding="utf-8"?>
-<w:document xmlns:ve="http://schemas.openxmlformats.org/markup-compatibility/2006" xmlns:o="urn:schemas-microsoft-com:office:office" xmlns:r="http://schemas.openxmlformats.org/officeDocument/2006/relationships" xmlns:m="http://schemas.openxmlformats.org/officeDocument/2006/math" xmlns:v="urn:schemas-microsoft-com:vml" xmlns:wp="http://schemas.openxmlformats.org/drawingml/2006/wordprocessingDrawing" xmlns:w10="urn:schemas-microsoft-com:office:word" xmlns:w="http://schemas.openxmlformats.org/wordprocessingml/2006/main" xmlns:wne="http://schemas.microsoft.com/office/word/2006/wordml">
+<w:document xmlns:wpc="http://schemas.microsoft.com/office/word/2010/wordprocessingCanvas" xmlns:cx="http://schemas.microsoft.com/office/drawing/2014/chartex" xmlns:cx1="http://schemas.microsoft.com/office/drawing/2015/9/8/chartex" xmlns:cx2="http://schemas.microsoft.com/office/drawing/2015/10/21/chartex" xmlns:cx3="http://schemas.microsoft.com/office/drawing/2016/5/9/chartex" xmlns:cx4="http://schemas.microsoft.com/office/drawing/2016/5/10/chartex" xmlns:cx5="http://schemas.microsoft.com/office/drawing/2016/5/11/chartex" xmlns:cx6="http://schemas.microsoft.com/office/drawing/2016/5/12/chartex" xmlns:cx7="http://schemas.microsoft.com/office/drawing/2016/5/13/chartex" xmlns:cx8="http://schemas.microsoft.com/office/drawing/2016/5/14/chartex" xmlns:mc="http://schemas.openxmlformats.org/markup-compatibility/2006" xmlns:aink="http://schemas.microsoft.com/office/drawing/2016/ink" xmlns:am3d="http://schemas.microsoft.com/office/drawing/2017/model3d" xmlns:o="urn:schemas-microsoft-com:office:office" xmlns:oel="http://schemas.microsoft.com/office/2019/extlst" xmlns:r="http://schemas.openxmlformats.org/officeDocument/2006/relationships" xmlns:m="http://schemas.openxmlformats.org/officeDocument/2006/math" xmlns:v="urn:schemas-microsoft-com:vml" xmlns:wp14="http://schemas.microsoft.com/office/word/2010/wordprocessingDrawing" xmlns:wp="http://schemas.openxmlformats.org/drawingml/2006/wordprocessingDrawing" xmlns:w10="urn:schemas-microsoft-com:office:word" xmlns:w="http://schemas.openxmlformats.org/wordprocessingml/2006/main" xmlns:w14="http://schemas.microsoft.com/office/word/2010/wordml" xmlns:w15="http://schemas.microsoft.com/office/word/2012/wordml" xmlns:w16cex="http://schemas.microsoft.com/office/word/2018/wordml/cex" xmlns:w16cid="http://schemas.microsoft.com/office/word/2016/wordml/cid" xmlns:w16="http://schemas.microsoft.com/office/word/2018/wordml" xmlns:w16du="http://schemas.microsoft.com/office/word/2023/wordml/word16du" xmlns:w16sdtdh="http://schemas.microsoft.com/office/word/2020/wordml/sdtdatahash" xmlns:w16se="http://schemas.microsoft.com/office/word/2015/wordml/symex" xmlns:wpg="http://schemas.microsoft.com/office/word/2010/wordprocessingGroup" xmlns:wpi="http://schemas.microsoft.com/office/word/2010/wordprocessingInk" xmlns:wne="http://schemas.microsoft.com/office/word/2006/wordml" xmlns:wps="http://schemas.microsoft.com/office/word/2010/wordprocessingShape" mc:Ignorable="w14 w15 w16se w16cid w16 w16cex w16sdtdh w16du wp14">
   <w:body>
     <w:p>
       <w:pPr>
@@ -74,7 +74,25 @@
           <w:sz w:val="26"/>
           <w:szCs w:val="26"/>
         </w:rPr>
-        <w:t xml:space="preserve"> FULL STACK</w:t>
+        <w:t xml:space="preserve"> </w:t>
+      </w:r>
+      <w:r>
+        <w:rPr>
+          <w:rFonts w:cstheme="minorHAnsi"/>
+          <w:b/>
+          <w:sz w:val="26"/>
+          <w:szCs w:val="26"/>
+        </w:rPr>
+        <w:t>DE SISTEMAS</w:t>
+      </w:r>
+      <w:r>
+        <w:rPr>
+          <w:rFonts w:cstheme="minorHAnsi"/>
+          <w:b/>
+          <w:sz w:val="26"/>
+          <w:szCs w:val="26"/>
+        </w:rPr>
+        <w:tab/>
       </w:r>
     </w:p>
     <w:p>
@@ -102,52 +120,21 @@
           <w:sz w:val="24"/>
           <w:szCs w:val="24"/>
         </w:rPr>
-        <w:t>Estou a</w:t>
-      </w:r>
-      <w:r>
-        <w:rPr>
-          <w:sz w:val="24"/>
-          <w:szCs w:val="24"/>
-        </w:rPr>
-        <w:t>primorando minhas habilidades</w:t>
-      </w:r>
-      <w:r>
-        <w:rPr>
-          <w:sz w:val="24"/>
-          <w:szCs w:val="24"/>
-        </w:rPr>
-        <w:t xml:space="preserve"> com </w:t>
-      </w:r>
-      <w:r>
-        <w:rPr>
-          <w:sz w:val="24"/>
-          <w:szCs w:val="24"/>
-        </w:rPr>
-        <w:t>desenvolvimento</w:t>
-      </w:r>
-      <w:r>
-        <w:rPr>
-          <w:sz w:val="24"/>
-          <w:szCs w:val="24"/>
-        </w:rPr>
-        <w:t xml:space="preserve"> de aplicações</w:t>
-      </w:r>
-      <w:r>
-        <w:rPr>
-          <w:sz w:val="24"/>
-          <w:szCs w:val="24"/>
-        </w:rPr>
-        <w:t xml:space="preserve"> web e programação com </w:t>
-      </w:r>
-      <w:r>
-        <w:rPr>
-          <w:sz w:val="24"/>
-          <w:szCs w:val="24"/>
-        </w:rPr>
-        <w:t>a linguagem</w:t>
-      </w:r>
-      <w:r>
-        <w:rPr>
+        <w:t xml:space="preserve">Trabalho com desenvolvimento de software utilizando </w:t>
+      </w:r>
+      <w:r>
+        <w:rPr>
+          <w:b/>
+          <w:bCs/>
+          <w:sz w:val="24"/>
+          <w:szCs w:val="24"/>
+        </w:rPr>
+        <w:t>Power Apps</w:t>
+      </w:r>
+      <w:r>
+        <w:rPr>
+          <w:b/>
+          <w:bCs/>
           <w:sz w:val="24"/>
           <w:szCs w:val="24"/>
         </w:rPr>
@@ -155,120 +142,26 @@
       </w:r>
       <w:r>
         <w:rPr>
-          <w:b/>
-          <w:sz w:val="24"/>
-          <w:szCs w:val="24"/>
-        </w:rPr>
-        <w:t>Java</w:t>
-      </w:r>
-      <w:r>
-        <w:rPr>
-          <w:sz w:val="24"/>
-          <w:szCs w:val="24"/>
-        </w:rPr>
-        <w:t xml:space="preserve"> </w:t>
-      </w:r>
-      <w:r>
-        <w:rPr>
-          <w:sz w:val="24"/>
-          <w:szCs w:val="24"/>
-        </w:rPr>
-        <w:t xml:space="preserve">e os frameworks: </w:t>
-      </w:r>
-      <w:proofErr w:type="spellStart"/>
-      <w:r>
-        <w:rPr>
-          <w:b/>
-          <w:sz w:val="24"/>
-          <w:szCs w:val="24"/>
-        </w:rPr>
-        <w:t>Spring</w:t>
-      </w:r>
-      <w:proofErr w:type="spellEnd"/>
-      <w:r>
-        <w:rPr>
-          <w:b/>
-          <w:sz w:val="24"/>
-          <w:szCs w:val="24"/>
-        </w:rPr>
-        <w:t xml:space="preserve"> </w:t>
-      </w:r>
-      <w:r>
-        <w:rPr>
-          <w:sz w:val="24"/>
-          <w:szCs w:val="24"/>
-        </w:rPr>
-        <w:t>no</w:t>
-      </w:r>
-      <w:r>
-        <w:rPr>
-          <w:b/>
-          <w:sz w:val="24"/>
-          <w:szCs w:val="24"/>
-        </w:rPr>
-        <w:t xml:space="preserve"> </w:t>
-      </w:r>
-      <w:proofErr w:type="spellStart"/>
-      <w:r>
-        <w:rPr>
-          <w:sz w:val="24"/>
-          <w:szCs w:val="24"/>
-        </w:rPr>
-        <w:t>Backend</w:t>
-      </w:r>
-      <w:proofErr w:type="spellEnd"/>
-      <w:r>
-        <w:rPr>
-          <w:sz w:val="24"/>
-          <w:szCs w:val="24"/>
-        </w:rPr>
-        <w:t xml:space="preserve"> e </w:t>
-      </w:r>
-      <w:r>
-        <w:rPr>
-          <w:b/>
-          <w:sz w:val="24"/>
-          <w:szCs w:val="24"/>
-        </w:rPr>
-        <w:t>Angular</w:t>
-      </w:r>
-      <w:r>
-        <w:rPr>
-          <w:sz w:val="24"/>
-          <w:szCs w:val="24"/>
-        </w:rPr>
-        <w:t xml:space="preserve"> no </w:t>
-      </w:r>
-      <w:proofErr w:type="spellStart"/>
-      <w:r>
-        <w:rPr>
-          <w:sz w:val="24"/>
-          <w:szCs w:val="24"/>
-        </w:rPr>
-        <w:t>Frontend</w:t>
-      </w:r>
-      <w:proofErr w:type="spellEnd"/>
-      <w:r>
-        <w:rPr>
-          <w:sz w:val="24"/>
-          <w:szCs w:val="24"/>
-        </w:rPr>
-        <w:t xml:space="preserve"> conectados a uma base de dados em </w:t>
-      </w:r>
-      <w:r>
-        <w:rPr>
-          <w:b/>
-          <w:sz w:val="24"/>
-          <w:szCs w:val="24"/>
-        </w:rPr>
-        <w:t>SQL</w:t>
-      </w:r>
-      <w:r>
-        <w:rPr>
-          <w:sz w:val="24"/>
-          <w:szCs w:val="24"/>
-        </w:rPr>
-        <w:t>, meu objetivo é adquirir bastante experiência e me tornar um ótimo profissional.</w:t>
+          <w:sz w:val="24"/>
+          <w:szCs w:val="24"/>
+        </w:rPr>
+        <w:t>e</w:t>
+      </w:r>
+      <w:r>
+        <w:rPr>
+          <w:b/>
+          <w:bCs/>
+          <w:sz w:val="24"/>
+          <w:szCs w:val="24"/>
+        </w:rPr>
+        <w:t xml:space="preserve"> SQL Server</w:t>
+      </w:r>
+      <w:r>
+        <w:rPr>
+          <w:sz w:val="24"/>
+          <w:szCs w:val="24"/>
+        </w:rPr>
+        <w:t xml:space="preserve">, </w:t>
       </w:r>
     </w:p>
     <w:p/>
@@ -410,68 +303,34 @@
           <w:sz w:val="24"/>
           <w:szCs w:val="24"/>
         </w:rPr>
-        <w:t xml:space="preserve">Produzido com Python e a biblioteca </w:t>
-      </w:r>
-      <w:proofErr w:type="gramStart"/>
-      <w:r>
-        <w:rPr>
-          <w:sz w:val="24"/>
-          <w:szCs w:val="24"/>
-        </w:rPr>
-        <w:t>OpenCV</w:t>
-      </w:r>
-      <w:proofErr w:type="gramEnd"/>
-      <w:r>
-        <w:rPr>
-          <w:sz w:val="24"/>
-          <w:szCs w:val="24"/>
-        </w:rPr>
-        <w:t>.</w:t>
-      </w:r>
-    </w:p>
-    <w:p>
-      <w:pPr>
-        <w:rPr>
-          <w:sz w:val="24"/>
-          <w:szCs w:val="24"/>
-        </w:rPr>
-      </w:pPr>
-    </w:p>
-    <w:p>
-      <w:pPr>
-        <w:spacing w:after="0" w:line="240" w:lineRule="auto"/>
-        <w:jc w:val="both"/>
-        <w:rPr>
-          <w:b/>
-          <w:sz w:val="24"/>
-          <w:szCs w:val="24"/>
-        </w:rPr>
-      </w:pPr>
-      <w:r>
-        <w:rPr>
-          <w:b/>
-          <w:sz w:val="24"/>
-          <w:szCs w:val="24"/>
-        </w:rPr>
-        <w:t xml:space="preserve">CRUD com </w:t>
-      </w:r>
-      <w:proofErr w:type="spellStart"/>
-      <w:r>
-        <w:rPr>
-          <w:b/>
-          <w:sz w:val="24"/>
-          <w:szCs w:val="24"/>
-        </w:rPr>
-        <w:t>Spring</w:t>
-      </w:r>
-      <w:proofErr w:type="spellEnd"/>
-      <w:r>
-        <w:rPr>
-          <w:b/>
-          <w:sz w:val="24"/>
-          <w:szCs w:val="24"/>
-        </w:rPr>
-        <w:t xml:space="preserve"> </w:t>
+        <w:t>Produzido com Python e a biblioteca OpenCV.</w:t>
+      </w:r>
+    </w:p>
+    <w:p>
+      <w:pPr>
+        <w:rPr>
+          <w:sz w:val="24"/>
+          <w:szCs w:val="24"/>
+        </w:rPr>
+      </w:pPr>
+    </w:p>
+    <w:p>
+      <w:pPr>
+        <w:spacing w:after="0" w:line="240" w:lineRule="auto"/>
+        <w:jc w:val="both"/>
+        <w:rPr>
+          <w:b/>
+          <w:sz w:val="24"/>
+          <w:szCs w:val="24"/>
+        </w:rPr>
+      </w:pPr>
+      <w:r>
+        <w:rPr>
+          <w:b/>
+          <w:sz w:val="24"/>
+          <w:szCs w:val="24"/>
+        </w:rPr>
+        <w:t xml:space="preserve">CRUD com Spring </w:t>
       </w:r>
       <w:hyperlink r:id="rId5" w:history="1">
         <w:r>
@@ -499,7 +358,7 @@
           <w:sz w:val="24"/>
           <w:szCs w:val="24"/>
         </w:rPr>
-        <w:t xml:space="preserve">Criei um CRUD com o Framework </w:t>
+        <w:t xml:space="preserve">Criei um CRUD com o Framework Spring utilizando a IDE STS e para a criação e manipulação da API </w:t>
       </w:r>
       <w:proofErr w:type="spellStart"/>
       <w:r>
@@ -507,7 +366,7 @@
           <w:sz w:val="24"/>
           <w:szCs w:val="24"/>
         </w:rPr>
-        <w:t>Spring</w:t>
+        <w:t>RESTfull</w:t>
       </w:r>
       <w:proofErr w:type="spellEnd"/>
       <w:r>
@@ -515,57 +374,23 @@
           <w:sz w:val="24"/>
           <w:szCs w:val="24"/>
         </w:rPr>
-        <w:t xml:space="preserve"> utilizando a IDE STS e para a criação e manipulação da API </w:t>
+        <w:t xml:space="preserve"> utilizei o </w:t>
       </w:r>
       <w:proofErr w:type="spellStart"/>
-      <w:proofErr w:type="gramStart"/>
-      <w:r>
-        <w:rPr>
-          <w:sz w:val="24"/>
-          <w:szCs w:val="24"/>
-        </w:rPr>
-        <w:t>RESTfull</w:t>
+      <w:r>
+        <w:rPr>
+          <w:sz w:val="24"/>
+          <w:szCs w:val="24"/>
+        </w:rPr>
+        <w:t>Postman</w:t>
       </w:r>
       <w:proofErr w:type="spellEnd"/>
-      <w:proofErr w:type="gramEnd"/>
-      <w:r>
-        <w:rPr>
-          <w:sz w:val="24"/>
-          <w:szCs w:val="24"/>
-        </w:rPr>
-        <w:t xml:space="preserve"> utilizei o </w:t>
-      </w:r>
-      <w:proofErr w:type="spellStart"/>
-      <w:r>
-        <w:rPr>
-          <w:sz w:val="24"/>
-          <w:szCs w:val="24"/>
-        </w:rPr>
-        <w:t>Postman</w:t>
-      </w:r>
-      <w:proofErr w:type="spellEnd"/>
-      <w:r>
-        <w:rPr>
-          <w:sz w:val="24"/>
-          <w:szCs w:val="24"/>
-        </w:rPr>
-        <w:t xml:space="preserve"> conectando ao </w:t>
-      </w:r>
-      <w:proofErr w:type="spellStart"/>
-      <w:r>
-        <w:rPr>
-          <w:sz w:val="24"/>
-          <w:szCs w:val="24"/>
-        </w:rPr>
-        <w:t>MySQL</w:t>
-      </w:r>
-      <w:proofErr w:type="spellEnd"/>
-      <w:r>
-        <w:rPr>
-          <w:sz w:val="24"/>
-          <w:szCs w:val="24"/>
-        </w:rPr>
-        <w:t>.</w:t>
+      <w:r>
+        <w:rPr>
+          <w:sz w:val="24"/>
+          <w:szCs w:val="24"/>
+        </w:rPr>
+        <w:t xml:space="preserve"> conectando ao MySQL.</w:t>
       </w:r>
     </w:p>
     <w:p/>
@@ -612,21 +437,73 @@
           <w:szCs w:val="24"/>
         </w:rPr>
       </w:pPr>
+      <w:r>
+        <w:rPr>
+          <w:sz w:val="24"/>
+          <w:szCs w:val="24"/>
+        </w:rPr>
+        <w:t xml:space="preserve">Scrum </w:t>
+      </w:r>
+    </w:p>
+    <w:p>
+      <w:pPr>
+        <w:spacing w:after="0" w:line="240" w:lineRule="auto"/>
+        <w:rPr>
+          <w:sz w:val="24"/>
+          <w:szCs w:val="24"/>
+        </w:rPr>
+      </w:pPr>
       <w:proofErr w:type="spellStart"/>
       <w:r>
         <w:rPr>
           <w:sz w:val="24"/>
           <w:szCs w:val="24"/>
         </w:rPr>
-        <w:t>Scrum</w:t>
+        <w:t>Kanban</w:t>
       </w:r>
       <w:proofErr w:type="spellEnd"/>
-      <w:r>
-        <w:rPr>
-          <w:sz w:val="24"/>
-          <w:szCs w:val="24"/>
-        </w:rPr>
-        <w:t xml:space="preserve"> </w:t>
+    </w:p>
+    <w:p>
+      <w:pPr>
+        <w:spacing w:after="0"/>
+        <w:rPr>
+          <w:sz w:val="24"/>
+          <w:szCs w:val="24"/>
+        </w:rPr>
+      </w:pPr>
+    </w:p>
+    <w:p>
+      <w:pPr>
+        <w:spacing w:after="0" w:line="240" w:lineRule="auto"/>
+        <w:rPr>
+          <w:b/>
+          <w:sz w:val="24"/>
+          <w:szCs w:val="24"/>
+        </w:rPr>
+      </w:pPr>
+      <w:r>
+        <w:rPr>
+          <w:b/>
+          <w:sz w:val="24"/>
+          <w:szCs w:val="24"/>
+        </w:rPr>
+        <w:t>Testes</w:t>
+      </w:r>
+    </w:p>
+    <w:p>
+      <w:pPr>
+        <w:spacing w:after="0" w:line="240" w:lineRule="auto"/>
+        <w:rPr>
+          <w:sz w:val="24"/>
+          <w:szCs w:val="24"/>
+        </w:rPr>
+      </w:pPr>
+      <w:r>
+        <w:rPr>
+          <w:sz w:val="24"/>
+          <w:szCs w:val="24"/>
+        </w:rPr>
+        <w:t>Cypress</w:t>
       </w:r>
     </w:p>
     <w:p>
@@ -643,78 +520,13 @@
           <w:sz w:val="24"/>
           <w:szCs w:val="24"/>
         </w:rPr>
-        <w:t>Kanban</w:t>
+        <w:t>JUnit</w:t>
       </w:r>
       <w:proofErr w:type="spellEnd"/>
     </w:p>
     <w:p>
       <w:pPr>
         <w:spacing w:after="0"/>
-        <w:rPr>
-          <w:sz w:val="24"/>
-          <w:szCs w:val="24"/>
-        </w:rPr>
-      </w:pPr>
-    </w:p>
-    <w:p>
-      <w:pPr>
-        <w:spacing w:after="0" w:line="240" w:lineRule="auto"/>
-        <w:rPr>
-          <w:b/>
-          <w:sz w:val="24"/>
-          <w:szCs w:val="24"/>
-        </w:rPr>
-      </w:pPr>
-      <w:r>
-        <w:rPr>
-          <w:b/>
-          <w:sz w:val="24"/>
-          <w:szCs w:val="24"/>
-        </w:rPr>
-        <w:t>Testes</w:t>
-      </w:r>
-    </w:p>
-    <w:p>
-      <w:pPr>
-        <w:spacing w:after="0" w:line="240" w:lineRule="auto"/>
-        <w:rPr>
-          <w:sz w:val="24"/>
-          <w:szCs w:val="24"/>
-        </w:rPr>
-      </w:pPr>
-      <w:proofErr w:type="spellStart"/>
-      <w:r>
-        <w:rPr>
-          <w:sz w:val="24"/>
-          <w:szCs w:val="24"/>
-        </w:rPr>
-        <w:t>Cypress</w:t>
-      </w:r>
-      <w:proofErr w:type="spellEnd"/>
-    </w:p>
-    <w:p>
-      <w:pPr>
-        <w:spacing w:after="0" w:line="240" w:lineRule="auto"/>
-        <w:rPr>
-          <w:sz w:val="24"/>
-          <w:szCs w:val="24"/>
-        </w:rPr>
-      </w:pPr>
-      <w:proofErr w:type="spellStart"/>
-      <w:proofErr w:type="gramStart"/>
-      <w:r>
-        <w:rPr>
-          <w:sz w:val="24"/>
-          <w:szCs w:val="24"/>
-        </w:rPr>
-        <w:t>JUnit</w:t>
-      </w:r>
-      <w:proofErr w:type="spellEnd"/>
-      <w:proofErr w:type="gramEnd"/>
-    </w:p>
-    <w:p>
-      <w:pPr>
-        <w:spacing w:after="0"/>
       </w:pPr>
     </w:p>
     <w:p>
@@ -752,6 +564,26 @@
         </w:rPr>
         <w:t>API Rest</w:t>
       </w:r>
+    </w:p>
+    <w:p>
+      <w:pPr>
+        <w:jc w:val="center"/>
+        <w:rPr>
+          <w:b/>
+          <w:sz w:val="28"/>
+          <w:szCs w:val="28"/>
+        </w:rPr>
+      </w:pPr>
+    </w:p>
+    <w:p>
+      <w:pPr>
+        <w:jc w:val="center"/>
+        <w:rPr>
+          <w:b/>
+          <w:sz w:val="28"/>
+          <w:szCs w:val="28"/>
+        </w:rPr>
+      </w:pPr>
     </w:p>
     <w:p>
       <w:pPr>
@@ -826,25 +658,16 @@
         <w:rPr>
           <w:sz w:val="20"/>
           <w:szCs w:val="20"/>
-        </w:rPr>
-      </w:pPr>
-      <w:proofErr w:type="spellStart"/>
-      <w:proofErr w:type="gramStart"/>
+          <w:lang w:val="en-US"/>
+        </w:rPr>
+      </w:pPr>
       <w:r>
         <w:rPr>
           <w:sz w:val="20"/>
           <w:szCs w:val="20"/>
-        </w:rPr>
-        <w:t>GitHub</w:t>
-      </w:r>
-      <w:proofErr w:type="spellEnd"/>
-      <w:proofErr w:type="gramEnd"/>
-      <w:r>
-        <w:rPr>
-          <w:sz w:val="20"/>
-          <w:szCs w:val="20"/>
-        </w:rPr>
-        <w:t xml:space="preserve">: </w:t>
+          <w:lang w:val="en-US"/>
+        </w:rPr>
+        <w:t xml:space="preserve">GitHub: </w:t>
       </w:r>
       <w:hyperlink r:id="rId7" w:history="1">
         <w:r>
@@ -854,7 +677,7 @@
             <w:sz w:val="20"/>
             <w:szCs w:val="20"/>
             <w:u w:val="none"/>
-            <w:lang w:val="pt-PT"/>
+            <w:lang w:val="en-US"/>
           </w:rPr>
           <w:t>https://github.com/Pablo-Vini</w:t>
         </w:r>
@@ -869,7 +692,7 @@
         <w:rPr>
           <w:sz w:val="20"/>
           <w:szCs w:val="20"/>
-          <w:lang w:val="pt-PT"/>
+          <w:lang w:val="en-US"/>
         </w:rPr>
       </w:pPr>
       <w:proofErr w:type="spellStart"/>
@@ -877,6 +700,7 @@
         <w:rPr>
           <w:sz w:val="20"/>
           <w:szCs w:val="20"/>
+          <w:lang w:val="en-US"/>
         </w:rPr>
         <w:t>Linkedin</w:t>
       </w:r>
@@ -885,6 +709,7 @@
         <w:rPr>
           <w:sz w:val="20"/>
           <w:szCs w:val="20"/>
+          <w:lang w:val="en-US"/>
         </w:rPr>
         <w:t xml:space="preserve">: </w:t>
       </w:r>
@@ -896,7 +721,7 @@
             <w:sz w:val="20"/>
             <w:szCs w:val="20"/>
             <w:u w:val="none"/>
-            <w:lang w:val="pt-PT"/>
+            <w:lang w:val="en-US"/>
           </w:rPr>
           <w:t>https://www.linkedin.com/in/pablo-gramos/</w:t>
         </w:r>
@@ -905,7 +730,7 @@
         <w:rPr>
           <w:sz w:val="20"/>
           <w:szCs w:val="20"/>
-          <w:lang w:val="pt-PT"/>
+          <w:lang w:val="en-US"/>
         </w:rPr>
         <w:t xml:space="preserve"> </w:t>
       </w:r>
@@ -917,20 +742,33 @@
         <w:rPr>
           <w:sz w:val="20"/>
           <w:szCs w:val="20"/>
-        </w:rPr>
-      </w:pPr>
+          <w:lang w:val="en-US"/>
+        </w:rPr>
+      </w:pPr>
+      <w:proofErr w:type="spellStart"/>
       <w:r>
         <w:rPr>
           <w:sz w:val="20"/>
           <w:szCs w:val="20"/>
-        </w:rPr>
-        <w:t xml:space="preserve">Contato: </w:t>
+          <w:lang w:val="en-US"/>
+        </w:rPr>
+        <w:t>Contato</w:t>
+      </w:r>
+      <w:proofErr w:type="spellEnd"/>
+      <w:r>
+        <w:rPr>
+          <w:sz w:val="20"/>
+          <w:szCs w:val="20"/>
+          <w:lang w:val="en-US"/>
+        </w:rPr>
+        <w:t xml:space="preserve">: </w:t>
       </w:r>
       <w:r>
         <w:rPr>
           <w:color w:val="00B0F0"/>
           <w:sz w:val="20"/>
           <w:szCs w:val="20"/>
+          <w:lang w:val="en-US"/>
         </w:rPr>
         <w:t>(63)9 9252-0476</w:t>
       </w:r>
@@ -943,13 +781,14 @@
           <w:color w:val="00B0F0"/>
           <w:sz w:val="20"/>
           <w:szCs w:val="20"/>
-          <w:lang w:val="pt-PT"/>
+          <w:lang w:val="en-US"/>
         </w:rPr>
       </w:pPr>
       <w:r>
         <w:rPr>
           <w:sz w:val="20"/>
           <w:szCs w:val="20"/>
+          <w:lang w:val="en-US"/>
         </w:rPr>
         <w:t xml:space="preserve">Email: </w:t>
       </w:r>
@@ -961,7 +800,7 @@
             <w:sz w:val="20"/>
             <w:szCs w:val="20"/>
             <w:u w:val="none"/>
-            <w:lang w:val="pt-PT"/>
+            <w:lang w:val="en-US"/>
           </w:rPr>
           <w:t>pablovgramos@gmail.com</w:t>
         </w:r>
@@ -975,7 +814,7 @@
           <w:sz w:val="16"/>
           <w:szCs w:val="16"/>
           <w:u w:val="single"/>
-          <w:lang w:val="pt-PT"/>
+          <w:lang w:val="en-US"/>
         </w:rPr>
       </w:pPr>
     </w:p>
@@ -987,7 +826,7 @@
           <w:sz w:val="16"/>
           <w:szCs w:val="16"/>
           <w:u w:val="single"/>
-          <w:lang w:val="pt-PT"/>
+          <w:lang w:val="en-US"/>
         </w:rPr>
       </w:pPr>
     </w:p>
@@ -999,7 +838,7 @@
           <w:sz w:val="16"/>
           <w:szCs w:val="16"/>
           <w:u w:val="single"/>
-          <w:lang w:val="pt-PT"/>
+          <w:lang w:val="en-US"/>
         </w:rPr>
       </w:pPr>
     </w:p>
@@ -1011,6 +850,7 @@
           <w:b/>
           <w:sz w:val="28"/>
           <w:szCs w:val="28"/>
+          <w:lang w:val="en-US"/>
         </w:rPr>
       </w:pPr>
       <w:r>
@@ -1018,6 +858,7 @@
           <w:b/>
           <w:sz w:val="28"/>
           <w:szCs w:val="28"/>
+          <w:lang w:val="en-US"/>
         </w:rPr>
         <w:t>TECNOLOGIAS</w:t>
       </w:r>
@@ -1029,12 +870,33 @@
         <w:rPr>
           <w:sz w:val="24"/>
           <w:szCs w:val="24"/>
-        </w:rPr>
-      </w:pPr>
-      <w:r>
-        <w:rPr>
-          <w:sz w:val="24"/>
-          <w:szCs w:val="24"/>
+          <w:lang w:val="en-US"/>
+        </w:rPr>
+      </w:pPr>
+      <w:r>
+        <w:rPr>
+          <w:sz w:val="24"/>
+          <w:szCs w:val="24"/>
+          <w:lang w:val="en-US"/>
+        </w:rPr>
+        <w:t>Power Apps</w:t>
+      </w:r>
+    </w:p>
+    <w:p>
+      <w:pPr>
+        <w:spacing w:after="0"/>
+        <w:ind w:firstLine="708"/>
+        <w:rPr>
+          <w:sz w:val="24"/>
+          <w:szCs w:val="24"/>
+          <w:lang w:val="en-US"/>
+        </w:rPr>
+      </w:pPr>
+      <w:r>
+        <w:rPr>
+          <w:sz w:val="24"/>
+          <w:szCs w:val="24"/>
+          <w:lang w:val="en-US"/>
         </w:rPr>
         <w:t>HTML</w:t>
       </w:r>
@@ -1046,12 +908,14 @@
         <w:rPr>
           <w:sz w:val="24"/>
           <w:szCs w:val="24"/>
-        </w:rPr>
-      </w:pPr>
-      <w:r>
-        <w:rPr>
-          <w:sz w:val="24"/>
-          <w:szCs w:val="24"/>
+          <w:lang w:val="en-US"/>
+        </w:rPr>
+      </w:pPr>
+      <w:r>
+        <w:rPr>
+          <w:sz w:val="24"/>
+          <w:szCs w:val="24"/>
+          <w:lang w:val="en-US"/>
         </w:rPr>
         <w:t>CSS</w:t>
       </w:r>
@@ -1063,6 +927,7 @@
         <w:rPr>
           <w:sz w:val="24"/>
           <w:szCs w:val="24"/>
+          <w:lang w:val="en-US"/>
         </w:rPr>
       </w:pPr>
       <w:proofErr w:type="spellStart"/>
@@ -1070,6 +935,7 @@
         <w:rPr>
           <w:sz w:val="24"/>
           <w:szCs w:val="24"/>
+          <w:lang w:val="en-US"/>
         </w:rPr>
         <w:t>Javascript</w:t>
       </w:r>
@@ -1082,12 +948,14 @@
         <w:rPr>
           <w:sz w:val="24"/>
           <w:szCs w:val="24"/>
-        </w:rPr>
-      </w:pPr>
-      <w:r>
-        <w:rPr>
-          <w:sz w:val="24"/>
-          <w:szCs w:val="24"/>
+          <w:lang w:val="en-US"/>
+        </w:rPr>
+      </w:pPr>
+      <w:r>
+        <w:rPr>
+          <w:sz w:val="24"/>
+          <w:szCs w:val="24"/>
+          <w:lang w:val="en-US"/>
         </w:rPr>
         <w:t>Angular</w:t>
       </w:r>
@@ -1099,12 +967,14 @@
         <w:rPr>
           <w:sz w:val="24"/>
           <w:szCs w:val="24"/>
-        </w:rPr>
-      </w:pPr>
-      <w:r>
-        <w:rPr>
-          <w:sz w:val="24"/>
-          <w:szCs w:val="24"/>
+          <w:lang w:val="en-US"/>
+        </w:rPr>
+      </w:pPr>
+      <w:r>
+        <w:rPr>
+          <w:sz w:val="24"/>
+          <w:szCs w:val="24"/>
+          <w:lang w:val="en-US"/>
         </w:rPr>
         <w:t>Java</w:t>
       </w:r>
@@ -1116,17 +986,17 @@
         <w:rPr>
           <w:sz w:val="24"/>
           <w:szCs w:val="24"/>
-        </w:rPr>
-      </w:pPr>
-      <w:proofErr w:type="spellStart"/>
-      <w:r>
-        <w:rPr>
-          <w:sz w:val="24"/>
-          <w:szCs w:val="24"/>
+          <w:lang w:val="en-US"/>
+        </w:rPr>
+      </w:pPr>
+      <w:r>
+        <w:rPr>
+          <w:sz w:val="24"/>
+          <w:szCs w:val="24"/>
+          <w:lang w:val="en-US"/>
         </w:rPr>
         <w:t>Spring</w:t>
       </w:r>
-      <w:proofErr w:type="spellEnd"/>
     </w:p>
     <w:p>
       <w:pPr>
@@ -1135,17 +1005,17 @@
         <w:rPr>
           <w:sz w:val="24"/>
           <w:szCs w:val="24"/>
-        </w:rPr>
-      </w:pPr>
-      <w:proofErr w:type="spellStart"/>
-      <w:r>
-        <w:rPr>
-          <w:sz w:val="24"/>
-          <w:szCs w:val="24"/>
+          <w:lang w:val="en-US"/>
+        </w:rPr>
+      </w:pPr>
+      <w:r>
+        <w:rPr>
+          <w:sz w:val="24"/>
+          <w:szCs w:val="24"/>
+          <w:lang w:val="en-US"/>
         </w:rPr>
         <w:t>Python</w:t>
       </w:r>
-      <w:proofErr w:type="spellEnd"/>
     </w:p>
     <w:p>
       <w:pPr>
@@ -1154,19 +1024,17 @@
         <w:rPr>
           <w:sz w:val="24"/>
           <w:szCs w:val="24"/>
-        </w:rPr>
-      </w:pPr>
-      <w:proofErr w:type="spellStart"/>
-      <w:proofErr w:type="gramStart"/>
-      <w:r>
-        <w:rPr>
-          <w:sz w:val="24"/>
-          <w:szCs w:val="24"/>
+          <w:lang w:val="en-US"/>
+        </w:rPr>
+      </w:pPr>
+      <w:r>
+        <w:rPr>
+          <w:sz w:val="24"/>
+          <w:szCs w:val="24"/>
+          <w:lang w:val="en-US"/>
         </w:rPr>
         <w:t>MySQL</w:t>
       </w:r>
-      <w:proofErr w:type="spellEnd"/>
-      <w:proofErr w:type="gramEnd"/>
     </w:p>
     <w:p>
       <w:pPr>
@@ -1175,73 +1043,70 @@
         <w:rPr>
           <w:sz w:val="24"/>
           <w:szCs w:val="24"/>
-        </w:rPr>
-      </w:pPr>
-      <w:proofErr w:type="spellStart"/>
-      <w:r>
-        <w:rPr>
-          <w:sz w:val="24"/>
-          <w:szCs w:val="24"/>
-        </w:rPr>
-        <w:t>Git</w:t>
-      </w:r>
-      <w:proofErr w:type="spellEnd"/>
-      <w:r>
-        <w:rPr>
-          <w:sz w:val="24"/>
-          <w:szCs w:val="24"/>
-        </w:rPr>
-        <w:t xml:space="preserve"> / </w:t>
-      </w:r>
-      <w:proofErr w:type="spellStart"/>
-      <w:proofErr w:type="gramStart"/>
-      <w:r>
-        <w:rPr>
-          <w:sz w:val="24"/>
-          <w:szCs w:val="24"/>
-        </w:rPr>
-        <w:t>GitHub</w:t>
-      </w:r>
-      <w:proofErr w:type="spellEnd"/>
-      <w:proofErr w:type="gramEnd"/>
-    </w:p>
-    <w:p>
-      <w:pPr>
-        <w:spacing w:after="0"/>
-        <w:rPr>
-          <w:sz w:val="24"/>
-          <w:szCs w:val="24"/>
-        </w:rPr>
-      </w:pPr>
-      <w:r>
-        <w:rPr>
-          <w:sz w:val="24"/>
-          <w:szCs w:val="24"/>
+          <w:lang w:val="en-US"/>
+        </w:rPr>
+      </w:pPr>
+      <w:r>
+        <w:rPr>
+          <w:sz w:val="24"/>
+          <w:szCs w:val="24"/>
+          <w:lang w:val="en-US"/>
+        </w:rPr>
+        <w:t>SQL Server</w:t>
+      </w:r>
+    </w:p>
+    <w:p>
+      <w:pPr>
+        <w:spacing w:after="0"/>
+        <w:ind w:firstLine="708"/>
+        <w:rPr>
+          <w:sz w:val="24"/>
+          <w:szCs w:val="24"/>
+          <w:lang w:val="en-US"/>
+        </w:rPr>
+      </w:pPr>
+      <w:r>
+        <w:rPr>
+          <w:sz w:val="24"/>
+          <w:szCs w:val="24"/>
+          <w:lang w:val="en-US"/>
+        </w:rPr>
+        <w:t>Git / GitHub</w:t>
+      </w:r>
+    </w:p>
+    <w:p>
+      <w:pPr>
+        <w:spacing w:after="0"/>
+        <w:rPr>
+          <w:sz w:val="24"/>
+          <w:szCs w:val="24"/>
+          <w:lang w:val="en-US"/>
+        </w:rPr>
+      </w:pPr>
+      <w:r>
+        <w:rPr>
+          <w:sz w:val="24"/>
+          <w:szCs w:val="24"/>
+          <w:lang w:val="en-US"/>
         </w:rPr>
         <w:tab/>
-      </w:r>
-      <w:proofErr w:type="spellStart"/>
-      <w:r>
-        <w:rPr>
-          <w:sz w:val="24"/>
-          <w:szCs w:val="24"/>
-        </w:rPr>
         <w:t>Cypress</w:t>
       </w:r>
-      <w:proofErr w:type="spellEnd"/>
-    </w:p>
-    <w:p>
-      <w:pPr>
-        <w:spacing w:after="0"/>
-        <w:rPr>
-          <w:sz w:val="24"/>
-          <w:szCs w:val="24"/>
-        </w:rPr>
-      </w:pPr>
-      <w:r>
-        <w:rPr>
-          <w:sz w:val="24"/>
-          <w:szCs w:val="24"/>
+    </w:p>
+    <w:p>
+      <w:pPr>
+        <w:spacing w:after="0"/>
+        <w:rPr>
+          <w:sz w:val="24"/>
+          <w:szCs w:val="24"/>
+          <w:lang w:val="en-US"/>
+        </w:rPr>
+      </w:pPr>
+      <w:r>
+        <w:rPr>
+          <w:sz w:val="24"/>
+          <w:szCs w:val="24"/>
+          <w:lang w:val="en-US"/>
         </w:rPr>
         <w:tab/>
       </w:r>
@@ -1252,15 +1117,17 @@
         <w:rPr>
           <w:sz w:val="24"/>
           <w:szCs w:val="24"/>
-        </w:rPr>
-      </w:pPr>
-    </w:p>
-    <w:p>
-      <w:pPr>
-        <w:spacing w:after="0"/>
-        <w:rPr>
-          <w:sz w:val="24"/>
-          <w:szCs w:val="24"/>
+          <w:lang w:val="en-US"/>
+        </w:rPr>
+      </w:pPr>
+    </w:p>
+    <w:p>
+      <w:pPr>
+        <w:spacing w:after="0"/>
+        <w:rPr>
+          <w:sz w:val="24"/>
+          <w:szCs w:val="24"/>
+          <w:lang w:val="en-US"/>
         </w:rPr>
       </w:pPr>
     </w:p>
@@ -1548,7 +1415,7 @@
           <w:sz w:val="24"/>
           <w:szCs w:val="24"/>
         </w:rPr>
-        <w:t xml:space="preserve">to Facial com </w:t>
+        <w:t xml:space="preserve">to Facial com Python e </w:t>
       </w:r>
       <w:proofErr w:type="spellStart"/>
       <w:r>
@@ -1557,29 +1424,9 @@
           <w:sz w:val="24"/>
           <w:szCs w:val="24"/>
         </w:rPr>
-        <w:t>Python</w:t>
+        <w:t>OpenCV</w:t>
       </w:r>
       <w:proofErr w:type="spellEnd"/>
-      <w:r>
-        <w:rPr>
-          <w:b/>
-          <w:sz w:val="24"/>
-          <w:szCs w:val="24"/>
-        </w:rPr>
-        <w:t xml:space="preserve"> e </w:t>
-      </w:r>
-      <w:proofErr w:type="spellStart"/>
-      <w:proofErr w:type="gramStart"/>
-      <w:r>
-        <w:rPr>
-          <w:b/>
-          <w:sz w:val="24"/>
-          <w:szCs w:val="24"/>
-        </w:rPr>
-        <w:t>OpenCV</w:t>
-      </w:r>
-      <w:proofErr w:type="spellEnd"/>
-      <w:proofErr w:type="gramEnd"/>
     </w:p>
     <w:p>
       <w:pPr>
@@ -1775,7 +1622,7 @@
 </file>
 
 <file path=word/styles.xml><?xml version="1.0" encoding="utf-8"?>
-<w:styles xmlns:r="http://schemas.openxmlformats.org/officeDocument/2006/relationships" xmlns:w="http://schemas.openxmlformats.org/wordprocessingml/2006/main">
+<w:styles xmlns:mc="http://schemas.openxmlformats.org/markup-compatibility/2006" xmlns:r="http://schemas.openxmlformats.org/officeDocument/2006/relationships" xmlns:w="http://schemas.openxmlformats.org/wordprocessingml/2006/main" xmlns:w14="http://schemas.microsoft.com/office/word/2010/wordml" xmlns:w15="http://schemas.microsoft.com/office/word/2012/wordml" xmlns:w16cex="http://schemas.microsoft.com/office/word/2018/wordml/cex" xmlns:w16cid="http://schemas.microsoft.com/office/word/2016/wordml/cid" xmlns:w16="http://schemas.microsoft.com/office/word/2018/wordml" xmlns:w16du="http://schemas.microsoft.com/office/word/2023/wordml/word16du" xmlns:w16sdtdh="http://schemas.microsoft.com/office/word/2020/wordml/sdtdatahash" xmlns:w16se="http://schemas.microsoft.com/office/word/2015/wordml/symex" mc:Ignorable="w14 w15 w16se w16cid w16 w16cex w16sdtdh w16du">
   <w:docDefaults>
     <w:rPrDefault>
       <w:rPr>
@@ -1791,144 +1638,383 @@
       </w:pPr>
     </w:pPrDefault>
   </w:docDefaults>
-  <w:latentStyles w:defLockedState="0" w:defUIPriority="99" w:defSemiHidden="1" w:defUnhideWhenUsed="1" w:defQFormat="0" w:count="267">
-    <w:lsdException w:name="Normal" w:semiHidden="0" w:uiPriority="0" w:unhideWhenUsed="0" w:qFormat="1"/>
-    <w:lsdException w:name="heading 1" w:semiHidden="0" w:uiPriority="9" w:unhideWhenUsed="0" w:qFormat="1"/>
-    <w:lsdException w:name="heading 2" w:uiPriority="9" w:qFormat="1"/>
-    <w:lsdException w:name="heading 3" w:uiPriority="9" w:qFormat="1"/>
-    <w:lsdException w:name="heading 4" w:uiPriority="9" w:qFormat="1"/>
-    <w:lsdException w:name="heading 5" w:uiPriority="9" w:qFormat="1"/>
-    <w:lsdException w:name="heading 6" w:uiPriority="9" w:qFormat="1"/>
-    <w:lsdException w:name="heading 7" w:uiPriority="9" w:qFormat="1"/>
-    <w:lsdException w:name="heading 8" w:uiPriority="9" w:qFormat="1"/>
-    <w:lsdException w:name="heading 9" w:uiPriority="9" w:qFormat="1"/>
-    <w:lsdException w:name="toc 1" w:uiPriority="39"/>
-    <w:lsdException w:name="toc 2" w:uiPriority="39"/>
-    <w:lsdException w:name="toc 3" w:uiPriority="39"/>
-    <w:lsdException w:name="toc 4" w:uiPriority="39"/>
-    <w:lsdException w:name="toc 5" w:uiPriority="39"/>
-    <w:lsdException w:name="toc 6" w:uiPriority="39"/>
-    <w:lsdException w:name="toc 7" w:uiPriority="39"/>
-    <w:lsdException w:name="toc 8" w:uiPriority="39"/>
-    <w:lsdException w:name="toc 9" w:uiPriority="39"/>
-    <w:lsdException w:name="caption" w:uiPriority="35" w:qFormat="1"/>
-    <w:lsdException w:name="Title" w:semiHidden="0" w:uiPriority="10" w:unhideWhenUsed="0" w:qFormat="1"/>
-    <w:lsdException w:name="Default Paragraph Font" w:uiPriority="1"/>
-    <w:lsdException w:name="Subtitle" w:semiHidden="0" w:uiPriority="11" w:unhideWhenUsed="0" w:qFormat="1"/>
-    <w:lsdException w:name="Strong" w:semiHidden="0" w:uiPriority="22" w:unhideWhenUsed="0" w:qFormat="1"/>
-    <w:lsdException w:name="Emphasis" w:semiHidden="0" w:uiPriority="20" w:unhideWhenUsed="0" w:qFormat="1"/>
-    <w:lsdException w:name="Table Grid" w:semiHidden="0" w:uiPriority="59" w:unhideWhenUsed="0"/>
-    <w:lsdException w:name="Placeholder Text" w:unhideWhenUsed="0"/>
-    <w:lsdException w:name="No Spacing" w:semiHidden="0" w:uiPriority="1" w:unhideWhenUsed="0" w:qFormat="1"/>
-    <w:lsdException w:name="Light Shading" w:semiHidden="0" w:uiPriority="60" w:unhideWhenUsed="0"/>
-    <w:lsdException w:name="Light List" w:semiHidden="0" w:uiPriority="61" w:unhideWhenUsed="0"/>
-    <w:lsdException w:name="Light Grid" w:semiHidden="0" w:uiPriority="62" w:unhideWhenUsed="0"/>
-    <w:lsdException w:name="Medium Shading 1" w:semiHidden="0" w:uiPriority="63" w:unhideWhenUsed="0"/>
-    <w:lsdException w:name="Medium Shading 2" w:semiHidden="0" w:uiPriority="64" w:unhideWhenUsed="0"/>
-    <w:lsdException w:name="Medium List 1" w:semiHidden="0" w:uiPriority="65" w:unhideWhenUsed="0"/>
-    <w:lsdException w:name="Medium List 2" w:semiHidden="0" w:uiPriority="66" w:unhideWhenUsed="0"/>
-    <w:lsdException w:name="Medium Grid 1" w:semiHidden="0" w:uiPriority="67" w:unhideWhenUsed="0"/>
-    <w:lsdException w:name="Medium Grid 2" w:semiHidden="0" w:uiPriority="68" w:unhideWhenUsed="0"/>
-    <w:lsdException w:name="Medium Grid 3" w:semiHidden="0" w:uiPriority="69" w:unhideWhenUsed="0"/>
-    <w:lsdException w:name="Dark List" w:semiHidden="0" w:uiPriority="70" w:unhideWhenUsed="0"/>
-    <w:lsdException w:name="Colorful Shading" w:semiHidden="0" w:uiPriority="71" w:unhideWhenUsed="0"/>
-    <w:lsdException w:name="Colorful List" w:semiHidden="0" w:uiPriority="72" w:unhideWhenUsed="0"/>
-    <w:lsdException w:name="Colorful Grid" w:semiHidden="0" w:uiPriority="73" w:unhideWhenUsed="0"/>
-    <w:lsdException w:name="Light Shading Accent 1" w:semiHidden="0" w:uiPriority="60" w:unhideWhenUsed="0"/>
-    <w:lsdException w:name="Light List Accent 1" w:semiHidden="0" w:uiPriority="61" w:unhideWhenUsed="0"/>
-    <w:lsdException w:name="Light Grid Accent 1" w:semiHidden="0" w:uiPriority="62" w:unhideWhenUsed="0"/>
-    <w:lsdException w:name="Medium Shading 1 Accent 1" w:semiHidden="0" w:uiPriority="63" w:unhideWhenUsed="0"/>
-    <w:lsdException w:name="Medium Shading 2 Accent 1" w:semiHidden="0" w:uiPriority="64" w:unhideWhenUsed="0"/>
-    <w:lsdException w:name="Medium List 1 Accent 1" w:semiHidden="0" w:uiPriority="65" w:unhideWhenUsed="0"/>
-    <w:lsdException w:name="Revision" w:unhideWhenUsed="0"/>
-    <w:lsdException w:name="List Paragraph" w:semiHidden="0" w:uiPriority="34" w:unhideWhenUsed="0" w:qFormat="1"/>
-    <w:lsdException w:name="Quote" w:semiHidden="0" w:uiPriority="29" w:unhideWhenUsed="0" w:qFormat="1"/>
-    <w:lsdException w:name="Intense Quote" w:semiHidden="0" w:uiPriority="30" w:unhideWhenUsed="0" w:qFormat="1"/>
-    <w:lsdException w:name="Medium List 2 Accent 1" w:semiHidden="0" w:uiPriority="66" w:unhideWhenUsed="0"/>
-    <w:lsdException w:name="Medium Grid 1 Accent 1" w:semiHidden="0" w:uiPriority="67" w:unhideWhenUsed="0"/>
-    <w:lsdException w:name="Medium Grid 2 Accent 1" w:semiHidden="0" w:uiPriority="68" w:unhideWhenUsed="0"/>
-    <w:lsdException w:name="Medium Grid 3 Accent 1" w:semiHidden="0" w:uiPriority="69" w:unhideWhenUsed="0"/>
-    <w:lsdException w:name="Dark List Accent 1" w:semiHidden="0" w:uiPriority="70" w:unhideWhenUsed="0"/>
-    <w:lsdException w:name="Colorful Shading Accent 1" w:semiHidden="0" w:uiPriority="71" w:unhideWhenUsed="0"/>
-    <w:lsdException w:name="Colorful List Accent 1" w:semiHidden="0" w:uiPriority="72" w:unhideWhenUsed="0"/>
-    <w:lsdException w:name="Colorful Grid Accent 1" w:semiHidden="0" w:uiPriority="73" w:unhideWhenUsed="0"/>
-    <w:lsdException w:name="Light Shading Accent 2" w:semiHidden="0" w:uiPriority="60" w:unhideWhenUsed="0"/>
-    <w:lsdException w:name="Light List Accent 2" w:semiHidden="0" w:uiPriority="61" w:unhideWhenUsed="0"/>
-    <w:lsdException w:name="Light Grid Accent 2" w:semiHidden="0" w:uiPriority="62" w:unhideWhenUsed="0"/>
-    <w:lsdException w:name="Medium Shading 1 Accent 2" w:semiHidden="0" w:uiPriority="63" w:unhideWhenUsed="0"/>
-    <w:lsdException w:name="Medium Shading 2 Accent 2" w:semiHidden="0" w:uiPriority="64" w:unhideWhenUsed="0"/>
-    <w:lsdException w:name="Medium List 1 Accent 2" w:semiHidden="0" w:uiPriority="65" w:unhideWhenUsed="0"/>
-    <w:lsdException w:name="Medium List 2 Accent 2" w:semiHidden="0" w:uiPriority="66" w:unhideWhenUsed="0"/>
-    <w:lsdException w:name="Medium Grid 1 Accent 2" w:semiHidden="0" w:uiPriority="67" w:unhideWhenUsed="0"/>
-    <w:lsdException w:name="Medium Grid 2 Accent 2" w:semiHidden="0" w:uiPriority="68" w:unhideWhenUsed="0"/>
-    <w:lsdException w:name="Medium Grid 3 Accent 2" w:semiHidden="0" w:uiPriority="69" w:unhideWhenUsed="0"/>
-    <w:lsdException w:name="Dark List Accent 2" w:semiHidden="0" w:uiPriority="70" w:unhideWhenUsed="0"/>
-    <w:lsdException w:name="Colorful Shading Accent 2" w:semiHidden="0" w:uiPriority="71" w:unhideWhenUsed="0"/>
-    <w:lsdException w:name="Colorful List Accent 2" w:semiHidden="0" w:uiPriority="72" w:unhideWhenUsed="0"/>
-    <w:lsdException w:name="Colorful Grid Accent 2" w:semiHidden="0" w:uiPriority="73" w:unhideWhenUsed="0"/>
-    <w:lsdException w:name="Light Shading Accent 3" w:semiHidden="0" w:uiPriority="60" w:unhideWhenUsed="0"/>
-    <w:lsdException w:name="Light List Accent 3" w:semiHidden="0" w:uiPriority="61" w:unhideWhenUsed="0"/>
-    <w:lsdException w:name="Light Grid Accent 3" w:semiHidden="0" w:uiPriority="62" w:unhideWhenUsed="0"/>
-    <w:lsdException w:name="Medium Shading 1 Accent 3" w:semiHidden="0" w:uiPriority="63" w:unhideWhenUsed="0"/>
-    <w:lsdException w:name="Medium Shading 2 Accent 3" w:semiHidden="0" w:uiPriority="64" w:unhideWhenUsed="0"/>
-    <w:lsdException w:name="Medium List 1 Accent 3" w:semiHidden="0" w:uiPriority="65" w:unhideWhenUsed="0"/>
-    <w:lsdException w:name="Medium List 2 Accent 3" w:semiHidden="0" w:uiPriority="66" w:unhideWhenUsed="0"/>
-    <w:lsdException w:name="Medium Grid 1 Accent 3" w:semiHidden="0" w:uiPriority="67" w:unhideWhenUsed="0"/>
-    <w:lsdException w:name="Medium Grid 2 Accent 3" w:semiHidden="0" w:uiPriority="68" w:unhideWhenUsed="0"/>
-    <w:lsdException w:name="Medium Grid 3 Accent 3" w:semiHidden="0" w:uiPriority="69" w:unhideWhenUsed="0"/>
-    <w:lsdException w:name="Dark List Accent 3" w:semiHidden="0" w:uiPriority="70" w:unhideWhenUsed="0"/>
-    <w:lsdException w:name="Colorful Shading Accent 3" w:semiHidden="0" w:uiPriority="71" w:unhideWhenUsed="0"/>
-    <w:lsdException w:name="Colorful List Accent 3" w:semiHidden="0" w:uiPriority="72" w:unhideWhenUsed="0"/>
-    <w:lsdException w:name="Colorful Grid Accent 3" w:semiHidden="0" w:uiPriority="73" w:unhideWhenUsed="0"/>
-    <w:lsdException w:name="Light Shading Accent 4" w:semiHidden="0" w:uiPriority="60" w:unhideWhenUsed="0"/>
-    <w:lsdException w:name="Light List Accent 4" w:semiHidden="0" w:uiPriority="61" w:unhideWhenUsed="0"/>
-    <w:lsdException w:name="Light Grid Accent 4" w:semiHidden="0" w:uiPriority="62" w:unhideWhenUsed="0"/>
-    <w:lsdException w:name="Medium Shading 1 Accent 4" w:semiHidden="0" w:uiPriority="63" w:unhideWhenUsed="0"/>
-    <w:lsdException w:name="Medium Shading 2 Accent 4" w:semiHidden="0" w:uiPriority="64" w:unhideWhenUsed="0"/>
-    <w:lsdException w:name="Medium List 1 Accent 4" w:semiHidden="0" w:uiPriority="65" w:unhideWhenUsed="0"/>
-    <w:lsdException w:name="Medium List 2 Accent 4" w:semiHidden="0" w:uiPriority="66" w:unhideWhenUsed="0"/>
-    <w:lsdException w:name="Medium Grid 1 Accent 4" w:semiHidden="0" w:uiPriority="67" w:unhideWhenUsed="0"/>
-    <w:lsdException w:name="Medium Grid 2 Accent 4" w:semiHidden="0" w:uiPriority="68" w:unhideWhenUsed="0"/>
-    <w:lsdException w:name="Medium Grid 3 Accent 4" w:semiHidden="0" w:uiPriority="69" w:unhideWhenUsed="0"/>
-    <w:lsdException w:name="Dark List Accent 4" w:semiHidden="0" w:uiPriority="70" w:unhideWhenUsed="0"/>
-    <w:lsdException w:name="Colorful Shading Accent 4" w:semiHidden="0" w:uiPriority="71" w:unhideWhenUsed="0"/>
-    <w:lsdException w:name="Colorful List Accent 4" w:semiHidden="0" w:uiPriority="72" w:unhideWhenUsed="0"/>
-    <w:lsdException w:name="Colorful Grid Accent 4" w:semiHidden="0" w:uiPriority="73" w:unhideWhenUsed="0"/>
-    <w:lsdException w:name="Light Shading Accent 5" w:semiHidden="0" w:uiPriority="60" w:unhideWhenUsed="0"/>
-    <w:lsdException w:name="Light List Accent 5" w:semiHidden="0" w:uiPriority="61" w:unhideWhenUsed="0"/>
-    <w:lsdException w:name="Light Grid Accent 5" w:semiHidden="0" w:uiPriority="62" w:unhideWhenUsed="0"/>
-    <w:lsdException w:name="Medium Shading 1 Accent 5" w:semiHidden="0" w:uiPriority="63" w:unhideWhenUsed="0"/>
-    <w:lsdException w:name="Medium Shading 2 Accent 5" w:semiHidden="0" w:uiPriority="64" w:unhideWhenUsed="0"/>
-    <w:lsdException w:name="Medium List 1 Accent 5" w:semiHidden="0" w:uiPriority="65" w:unhideWhenUsed="0"/>
-    <w:lsdException w:name="Medium List 2 Accent 5" w:semiHidden="0" w:uiPriority="66" w:unhideWhenUsed="0"/>
-    <w:lsdException w:name="Medium Grid 1 Accent 5" w:semiHidden="0" w:uiPriority="67" w:unhideWhenUsed="0"/>
-    <w:lsdException w:name="Medium Grid 2 Accent 5" w:semiHidden="0" w:uiPriority="68" w:unhideWhenUsed="0"/>
-    <w:lsdException w:name="Medium Grid 3 Accent 5" w:semiHidden="0" w:uiPriority="69" w:unhideWhenUsed="0"/>
-    <w:lsdException w:name="Dark List Accent 5" w:semiHidden="0" w:uiPriority="70" w:unhideWhenUsed="0"/>
-    <w:lsdException w:name="Colorful Shading Accent 5" w:semiHidden="0" w:uiPriority="71" w:unhideWhenUsed="0"/>
-    <w:lsdException w:name="Colorful List Accent 5" w:semiHidden="0" w:uiPriority="72" w:unhideWhenUsed="0"/>
-    <w:lsdException w:name="Colorful Grid Accent 5" w:semiHidden="0" w:uiPriority="73" w:unhideWhenUsed="0"/>
-    <w:lsdException w:name="Light Shading Accent 6" w:semiHidden="0" w:uiPriority="60" w:unhideWhenUsed="0"/>
-    <w:lsdException w:name="Light List Accent 6" w:semiHidden="0" w:uiPriority="61" w:unhideWhenUsed="0"/>
-    <w:lsdException w:name="Light Grid Accent 6" w:semiHidden="0" w:uiPriority="62" w:unhideWhenUsed="0"/>
-    <w:lsdException w:name="Medium Shading 1 Accent 6" w:semiHidden="0" w:uiPriority="63" w:unhideWhenUsed="0"/>
-    <w:lsdException w:name="Medium Shading 2 Accent 6" w:semiHidden="0" w:uiPriority="64" w:unhideWhenUsed="0"/>
-    <w:lsdException w:name="Medium List 1 Accent 6" w:semiHidden="0" w:uiPriority="65" w:unhideWhenUsed="0"/>
-    <w:lsdException w:name="Medium List 2 Accent 6" w:semiHidden="0" w:uiPriority="66" w:unhideWhenUsed="0"/>
-    <w:lsdException w:name="Medium Grid 1 Accent 6" w:semiHidden="0" w:uiPriority="67" w:unhideWhenUsed="0"/>
-    <w:lsdException w:name="Medium Grid 2 Accent 6" w:semiHidden="0" w:uiPriority="68" w:unhideWhenUsed="0"/>
-    <w:lsdException w:name="Medium Grid 3 Accent 6" w:semiHidden="0" w:uiPriority="69" w:unhideWhenUsed="0"/>
-    <w:lsdException w:name="Dark List Accent 6" w:semiHidden="0" w:uiPriority="70" w:unhideWhenUsed="0"/>
-    <w:lsdException w:name="Colorful Shading Accent 6" w:semiHidden="0" w:uiPriority="71" w:unhideWhenUsed="0"/>
-    <w:lsdException w:name="Colorful List Accent 6" w:semiHidden="0" w:uiPriority="72" w:unhideWhenUsed="0"/>
-    <w:lsdException w:name="Colorful Grid Accent 6" w:semiHidden="0" w:uiPriority="73" w:unhideWhenUsed="0"/>
-    <w:lsdException w:name="Subtle Emphasis" w:semiHidden="0" w:uiPriority="19" w:unhideWhenUsed="0" w:qFormat="1"/>
-    <w:lsdException w:name="Intense Emphasis" w:semiHidden="0" w:uiPriority="21" w:unhideWhenUsed="0" w:qFormat="1"/>
-    <w:lsdException w:name="Subtle Reference" w:semiHidden="0" w:uiPriority="31" w:unhideWhenUsed="0" w:qFormat="1"/>
-    <w:lsdException w:name="Intense Reference" w:semiHidden="0" w:uiPriority="32" w:unhideWhenUsed="0" w:qFormat="1"/>
-    <w:lsdException w:name="Book Title" w:semiHidden="0" w:uiPriority="33" w:unhideWhenUsed="0" w:qFormat="1"/>
-    <w:lsdException w:name="Bibliography" w:uiPriority="37"/>
-    <w:lsdException w:name="TOC Heading" w:uiPriority="39" w:qFormat="1"/>
+  <w:latentStyles w:defLockedState="0" w:defUIPriority="99" w:defSemiHidden="0" w:defUnhideWhenUsed="0" w:defQFormat="0" w:count="376">
+    <w:lsdException w:name="Normal" w:uiPriority="0" w:qFormat="1"/>
+    <w:lsdException w:name="heading 1" w:uiPriority="9" w:qFormat="1"/>
+    <w:lsdException w:name="heading 2" w:semiHidden="1" w:uiPriority="9" w:unhideWhenUsed="1" w:qFormat="1"/>
+    <w:lsdException w:name="heading 3" w:semiHidden="1" w:uiPriority="9" w:unhideWhenUsed="1" w:qFormat="1"/>
+    <w:lsdException w:name="heading 4" w:semiHidden="1" w:uiPriority="9" w:unhideWhenUsed="1" w:qFormat="1"/>
+    <w:lsdException w:name="heading 5" w:semiHidden="1" w:uiPriority="9" w:unhideWhenUsed="1" w:qFormat="1"/>
+    <w:lsdException w:name="heading 6" w:semiHidden="1" w:uiPriority="9" w:unhideWhenUsed="1" w:qFormat="1"/>
+    <w:lsdException w:name="heading 7" w:semiHidden="1" w:uiPriority="9" w:unhideWhenUsed="1" w:qFormat="1"/>
+    <w:lsdException w:name="heading 8" w:semiHidden="1" w:uiPriority="9" w:unhideWhenUsed="1" w:qFormat="1"/>
+    <w:lsdException w:name="heading 9" w:semiHidden="1" w:uiPriority="9" w:unhideWhenUsed="1" w:qFormat="1"/>
+    <w:lsdException w:name="index 1" w:semiHidden="1" w:unhideWhenUsed="1"/>
+    <w:lsdException w:name="index 2" w:semiHidden="1" w:unhideWhenUsed="1"/>
+    <w:lsdException w:name="index 3" w:semiHidden="1" w:unhideWhenUsed="1"/>
+    <w:lsdException w:name="index 4" w:semiHidden="1" w:unhideWhenUsed="1"/>
+    <w:lsdException w:name="index 5" w:semiHidden="1" w:unhideWhenUsed="1"/>
+    <w:lsdException w:name="index 6" w:semiHidden="1" w:unhideWhenUsed="1"/>
+    <w:lsdException w:name="index 7" w:semiHidden="1" w:unhideWhenUsed="1"/>
+    <w:lsdException w:name="index 8" w:semiHidden="1" w:unhideWhenUsed="1"/>
+    <w:lsdException w:name="index 9" w:semiHidden="1" w:unhideWhenUsed="1"/>
+    <w:lsdException w:name="toc 1" w:semiHidden="1" w:uiPriority="39" w:unhideWhenUsed="1"/>
+    <w:lsdException w:name="toc 2" w:semiHidden="1" w:uiPriority="39" w:unhideWhenUsed="1"/>
+    <w:lsdException w:name="toc 3" w:semiHidden="1" w:uiPriority="39" w:unhideWhenUsed="1"/>
+    <w:lsdException w:name="toc 4" w:semiHidden="1" w:uiPriority="39" w:unhideWhenUsed="1"/>
+    <w:lsdException w:name="toc 5" w:semiHidden="1" w:uiPriority="39" w:unhideWhenUsed="1"/>
+    <w:lsdException w:name="toc 6" w:semiHidden="1" w:uiPriority="39" w:unhideWhenUsed="1"/>
+    <w:lsdException w:name="toc 7" w:semiHidden="1" w:uiPriority="39" w:unhideWhenUsed="1"/>
+    <w:lsdException w:name="toc 8" w:semiHidden="1" w:uiPriority="39" w:unhideWhenUsed="1"/>
+    <w:lsdException w:name="toc 9" w:semiHidden="1" w:uiPriority="39" w:unhideWhenUsed="1"/>
+    <w:lsdException w:name="Normal Indent" w:semiHidden="1" w:unhideWhenUsed="1"/>
+    <w:lsdException w:name="footnote text" w:semiHidden="1" w:unhideWhenUsed="1"/>
+    <w:lsdException w:name="annotation text" w:semiHidden="1" w:unhideWhenUsed="1"/>
+    <w:lsdException w:name="header" w:semiHidden="1" w:unhideWhenUsed="1"/>
+    <w:lsdException w:name="footer" w:semiHidden="1" w:unhideWhenUsed="1"/>
+    <w:lsdException w:name="index heading" w:semiHidden="1" w:unhideWhenUsed="1"/>
+    <w:lsdException w:name="caption" w:semiHidden="1" w:uiPriority="35" w:unhideWhenUsed="1" w:qFormat="1"/>
+    <w:lsdException w:name="table of figures" w:semiHidden="1" w:unhideWhenUsed="1"/>
+    <w:lsdException w:name="envelope address" w:semiHidden="1" w:unhideWhenUsed="1"/>
+    <w:lsdException w:name="envelope return" w:semiHidden="1" w:unhideWhenUsed="1"/>
+    <w:lsdException w:name="footnote reference" w:semiHidden="1" w:unhideWhenUsed="1"/>
+    <w:lsdException w:name="annotation reference" w:semiHidden="1" w:unhideWhenUsed="1"/>
+    <w:lsdException w:name="line number" w:semiHidden="1" w:unhideWhenUsed="1"/>
+    <w:lsdException w:name="page number" w:semiHidden="1" w:unhideWhenUsed="1"/>
+    <w:lsdException w:name="endnote reference" w:semiHidden="1" w:unhideWhenUsed="1"/>
+    <w:lsdException w:name="endnote text" w:semiHidden="1" w:unhideWhenUsed="1"/>
+    <w:lsdException w:name="table of authorities" w:semiHidden="1" w:unhideWhenUsed="1"/>
+    <w:lsdException w:name="macro" w:semiHidden="1" w:unhideWhenUsed="1"/>
+    <w:lsdException w:name="toa heading" w:semiHidden="1" w:unhideWhenUsed="1"/>
+    <w:lsdException w:name="List" w:semiHidden="1" w:unhideWhenUsed="1"/>
+    <w:lsdException w:name="List Bullet" w:semiHidden="1" w:unhideWhenUsed="1"/>
+    <w:lsdException w:name="List Number" w:semiHidden="1" w:unhideWhenUsed="1"/>
+    <w:lsdException w:name="List 2" w:semiHidden="1" w:unhideWhenUsed="1"/>
+    <w:lsdException w:name="List 3" w:semiHidden="1" w:unhideWhenUsed="1"/>
+    <w:lsdException w:name="List 4" w:semiHidden="1" w:unhideWhenUsed="1"/>
+    <w:lsdException w:name="List 5" w:semiHidden="1" w:unhideWhenUsed="1"/>
+    <w:lsdException w:name="List Bullet 2" w:semiHidden="1" w:unhideWhenUsed="1"/>
+    <w:lsdException w:name="List Bullet 3" w:semiHidden="1" w:unhideWhenUsed="1"/>
+    <w:lsdException w:name="List Bullet 4" w:semiHidden="1" w:unhideWhenUsed="1"/>
+    <w:lsdException w:name="List Bullet 5" w:semiHidden="1" w:unhideWhenUsed="1"/>
+    <w:lsdException w:name="List Number 2" w:semiHidden="1" w:unhideWhenUsed="1"/>
+    <w:lsdException w:name="List Number 3" w:semiHidden="1" w:unhideWhenUsed="1"/>
+    <w:lsdException w:name="List Number 4" w:semiHidden="1" w:unhideWhenUsed="1"/>
+    <w:lsdException w:name="List Number 5" w:semiHidden="1" w:unhideWhenUsed="1"/>
+    <w:lsdException w:name="Title" w:uiPriority="10" w:qFormat="1"/>
+    <w:lsdException w:name="Closing" w:semiHidden="1" w:unhideWhenUsed="1"/>
+    <w:lsdException w:name="Signature" w:semiHidden="1" w:unhideWhenUsed="1"/>
+    <w:lsdException w:name="Default Paragraph Font" w:semiHidden="1" w:uiPriority="1" w:unhideWhenUsed="1"/>
+    <w:lsdException w:name="Body Text" w:semiHidden="1" w:unhideWhenUsed="1"/>
+    <w:lsdException w:name="Body Text Indent" w:semiHidden="1" w:unhideWhenUsed="1"/>
+    <w:lsdException w:name="List Continue" w:semiHidden="1" w:unhideWhenUsed="1"/>
+    <w:lsdException w:name="List Continue 2" w:semiHidden="1" w:unhideWhenUsed="1"/>
+    <w:lsdException w:name="List Continue 3" w:semiHidden="1" w:unhideWhenUsed="1"/>
+    <w:lsdException w:name="List Continue 4" w:semiHidden="1" w:unhideWhenUsed="1"/>
+    <w:lsdException w:name="List Continue 5" w:semiHidden="1" w:unhideWhenUsed="1"/>
+    <w:lsdException w:name="Message Header" w:semiHidden="1" w:unhideWhenUsed="1"/>
+    <w:lsdException w:name="Subtitle" w:uiPriority="11" w:qFormat="1"/>
+    <w:lsdException w:name="Salutation" w:semiHidden="1" w:unhideWhenUsed="1"/>
+    <w:lsdException w:name="Date" w:semiHidden="1" w:unhideWhenUsed="1"/>
+    <w:lsdException w:name="Body Text First Indent" w:semiHidden="1" w:unhideWhenUsed="1"/>
+    <w:lsdException w:name="Body Text First Indent 2" w:semiHidden="1" w:unhideWhenUsed="1"/>
+    <w:lsdException w:name="Note Heading" w:semiHidden="1" w:unhideWhenUsed="1"/>
+    <w:lsdException w:name="Body Text 2" w:semiHidden="1" w:unhideWhenUsed="1"/>
+    <w:lsdException w:name="Body Text 3" w:semiHidden="1" w:unhideWhenUsed="1"/>
+    <w:lsdException w:name="Body Text Indent 2" w:semiHidden="1" w:unhideWhenUsed="1"/>
+    <w:lsdException w:name="Body Text Indent 3" w:semiHidden="1" w:unhideWhenUsed="1"/>
+    <w:lsdException w:name="Block Text" w:semiHidden="1" w:unhideWhenUsed="1"/>
+    <w:lsdException w:name="Hyperlink" w:semiHidden="1" w:unhideWhenUsed="1"/>
+    <w:lsdException w:name="FollowedHyperlink" w:semiHidden="1" w:unhideWhenUsed="1"/>
+    <w:lsdException w:name="Strong" w:uiPriority="22" w:qFormat="1"/>
+    <w:lsdException w:name="Emphasis" w:uiPriority="20" w:qFormat="1"/>
+    <w:lsdException w:name="Document Map" w:semiHidden="1" w:unhideWhenUsed="1"/>
+    <w:lsdException w:name="Plain Text" w:semiHidden="1" w:unhideWhenUsed="1"/>
+    <w:lsdException w:name="E-mail Signature" w:semiHidden="1" w:unhideWhenUsed="1"/>
+    <w:lsdException w:name="HTML Top of Form" w:semiHidden="1" w:unhideWhenUsed="1"/>
+    <w:lsdException w:name="HTML Bottom of Form" w:semiHidden="1" w:unhideWhenUsed="1"/>
+    <w:lsdException w:name="Normal (Web)" w:semiHidden="1" w:unhideWhenUsed="1"/>
+    <w:lsdException w:name="HTML Acronym" w:semiHidden="1" w:unhideWhenUsed="1"/>
+    <w:lsdException w:name="HTML Address" w:semiHidden="1" w:unhideWhenUsed="1"/>
+    <w:lsdException w:name="HTML Cite" w:semiHidden="1" w:unhideWhenUsed="1"/>
+    <w:lsdException w:name="HTML Code" w:semiHidden="1" w:unhideWhenUsed="1"/>
+    <w:lsdException w:name="HTML Definition" w:semiHidden="1" w:unhideWhenUsed="1"/>
+    <w:lsdException w:name="HTML Keyboard" w:semiHidden="1" w:unhideWhenUsed="1"/>
+    <w:lsdException w:name="HTML Preformatted" w:semiHidden="1" w:unhideWhenUsed="1"/>
+    <w:lsdException w:name="HTML Sample" w:semiHidden="1" w:unhideWhenUsed="1"/>
+    <w:lsdException w:name="HTML Typewriter" w:semiHidden="1" w:unhideWhenUsed="1"/>
+    <w:lsdException w:name="HTML Variable" w:semiHidden="1" w:unhideWhenUsed="1"/>
+    <w:lsdException w:name="Normal Table" w:semiHidden="1" w:unhideWhenUsed="1"/>
+    <w:lsdException w:name="annotation subject" w:semiHidden="1" w:unhideWhenUsed="1"/>
+    <w:lsdException w:name="No List" w:semiHidden="1" w:unhideWhenUsed="1"/>
+    <w:lsdException w:name="Outline List 1" w:semiHidden="1" w:unhideWhenUsed="1"/>
+    <w:lsdException w:name="Outline List 2" w:semiHidden="1" w:unhideWhenUsed="1"/>
+    <w:lsdException w:name="Outline List 3" w:semiHidden="1" w:unhideWhenUsed="1"/>
+    <w:lsdException w:name="Table Simple 1" w:semiHidden="1" w:unhideWhenUsed="1"/>
+    <w:lsdException w:name="Table Simple 2" w:semiHidden="1" w:unhideWhenUsed="1"/>
+    <w:lsdException w:name="Table Simple 3" w:semiHidden="1" w:unhideWhenUsed="1"/>
+    <w:lsdException w:name="Table Classic 1" w:semiHidden="1" w:unhideWhenUsed="1"/>
+    <w:lsdException w:name="Table Classic 2" w:semiHidden="1" w:unhideWhenUsed="1"/>
+    <w:lsdException w:name="Table Classic 3" w:semiHidden="1" w:unhideWhenUsed="1"/>
+    <w:lsdException w:name="Table Classic 4" w:semiHidden="1" w:unhideWhenUsed="1"/>
+    <w:lsdException w:name="Table Colorful 1" w:semiHidden="1" w:unhideWhenUsed="1"/>
+    <w:lsdException w:name="Table Colorful 2" w:semiHidden="1" w:unhideWhenUsed="1"/>
+    <w:lsdException w:name="Table Colorful 3" w:semiHidden="1" w:unhideWhenUsed="1"/>
+    <w:lsdException w:name="Table Columns 1" w:semiHidden="1" w:unhideWhenUsed="1"/>
+    <w:lsdException w:name="Table Columns 2" w:semiHidden="1" w:unhideWhenUsed="1"/>
+    <w:lsdException w:name="Table Columns 3" w:semiHidden="1" w:unhideWhenUsed="1"/>
+    <w:lsdException w:name="Table Columns 4" w:semiHidden="1" w:unhideWhenUsed="1"/>
+    <w:lsdException w:name="Table Columns 5" w:semiHidden="1" w:unhideWhenUsed="1"/>
+    <w:lsdException w:name="Table Grid 1" w:semiHidden="1" w:unhideWhenUsed="1"/>
+    <w:lsdException w:name="Table Grid 2" w:semiHidden="1" w:unhideWhenUsed="1"/>
+    <w:lsdException w:name="Table Grid 3" w:semiHidden="1" w:unhideWhenUsed="1"/>
+    <w:lsdException w:name="Table Grid 4" w:semiHidden="1" w:unhideWhenUsed="1"/>
+    <w:lsdException w:name="Table Grid 5" w:semiHidden="1" w:unhideWhenUsed="1"/>
+    <w:lsdException w:name="Table Grid 6" w:semiHidden="1" w:unhideWhenUsed="1"/>
+    <w:lsdException w:name="Table Grid 7" w:semiHidden="1" w:unhideWhenUsed="1"/>
+    <w:lsdException w:name="Table Grid 8" w:semiHidden="1" w:unhideWhenUsed="1"/>
+    <w:lsdException w:name="Table List 1" w:semiHidden="1" w:unhideWhenUsed="1"/>
+    <w:lsdException w:name="Table List 2" w:semiHidden="1" w:unhideWhenUsed="1"/>
+    <w:lsdException w:name="Table List 3" w:semiHidden="1" w:unhideWhenUsed="1"/>
+    <w:lsdException w:name="Table List 4" w:semiHidden="1" w:unhideWhenUsed="1"/>
+    <w:lsdException w:name="Table List 5" w:semiHidden="1" w:unhideWhenUsed="1"/>
+    <w:lsdException w:name="Table List 6" w:semiHidden="1" w:unhideWhenUsed="1"/>
+    <w:lsdException w:name="Table List 7" w:semiHidden="1" w:unhideWhenUsed="1"/>
+    <w:lsdException w:name="Table List 8" w:semiHidden="1" w:unhideWhenUsed="1"/>
+    <w:lsdException w:name="Table 3D effects 1" w:semiHidden="1" w:unhideWhenUsed="1"/>
+    <w:lsdException w:name="Table 3D effects 2" w:semiHidden="1" w:unhideWhenUsed="1"/>
+    <w:lsdException w:name="Table 3D effects 3" w:semiHidden="1" w:unhideWhenUsed="1"/>
+    <w:lsdException w:name="Table Contemporary" w:semiHidden="1" w:unhideWhenUsed="1"/>
+    <w:lsdException w:name="Table Elegant" w:semiHidden="1" w:unhideWhenUsed="1"/>
+    <w:lsdException w:name="Table Professional" w:semiHidden="1" w:unhideWhenUsed="1"/>
+    <w:lsdException w:name="Table Subtle 1" w:semiHidden="1" w:unhideWhenUsed="1"/>
+    <w:lsdException w:name="Table Subtle 2" w:semiHidden="1" w:unhideWhenUsed="1"/>
+    <w:lsdException w:name="Table Web 1" w:semiHidden="1" w:unhideWhenUsed="1"/>
+    <w:lsdException w:name="Table Web 2" w:semiHidden="1" w:unhideWhenUsed="1"/>
+    <w:lsdException w:name="Table Web 3" w:semiHidden="1" w:unhideWhenUsed="1"/>
+    <w:lsdException w:name="Balloon Text" w:semiHidden="1" w:unhideWhenUsed="1"/>
+    <w:lsdException w:name="Table Grid" w:uiPriority="59"/>
+    <w:lsdException w:name="Table Theme" w:semiHidden="1" w:unhideWhenUsed="1"/>
+    <w:lsdException w:name="Placeholder Text" w:semiHidden="1"/>
+    <w:lsdException w:name="No Spacing" w:uiPriority="1" w:qFormat="1"/>
+    <w:lsdException w:name="Light Shading" w:uiPriority="60"/>
+    <w:lsdException w:name="Light List" w:uiPriority="61"/>
+    <w:lsdException w:name="Light Grid" w:uiPriority="62"/>
+    <w:lsdException w:name="Medium Shading 1" w:uiPriority="63"/>
+    <w:lsdException w:name="Medium Shading 2" w:uiPriority="64"/>
+    <w:lsdException w:name="Medium List 1" w:uiPriority="65"/>
+    <w:lsdException w:name="Medium List 2" w:uiPriority="66"/>
+    <w:lsdException w:name="Medium Grid 1" w:uiPriority="67"/>
+    <w:lsdException w:name="Medium Grid 2" w:uiPriority="68"/>
+    <w:lsdException w:name="Medium Grid 3" w:uiPriority="69"/>
+    <w:lsdException w:name="Dark List" w:uiPriority="70"/>
+    <w:lsdException w:name="Colorful Shading" w:uiPriority="71"/>
+    <w:lsdException w:name="Colorful List" w:uiPriority="72"/>
+    <w:lsdException w:name="Colorful Grid" w:uiPriority="73"/>
+    <w:lsdException w:name="Light Shading Accent 1" w:uiPriority="60"/>
+    <w:lsdException w:name="Light List Accent 1" w:uiPriority="61"/>
+    <w:lsdException w:name="Light Grid Accent 1" w:uiPriority="62"/>
+    <w:lsdException w:name="Medium Shading 1 Accent 1" w:uiPriority="63"/>
+    <w:lsdException w:name="Medium Shading 2 Accent 1" w:uiPriority="64"/>
+    <w:lsdException w:name="Medium List 1 Accent 1" w:uiPriority="65"/>
+    <w:lsdException w:name="Revision" w:semiHidden="1"/>
+    <w:lsdException w:name="List Paragraph" w:uiPriority="34" w:qFormat="1"/>
+    <w:lsdException w:name="Quote" w:uiPriority="29" w:qFormat="1"/>
+    <w:lsdException w:name="Intense Quote" w:uiPriority="30" w:qFormat="1"/>
+    <w:lsdException w:name="Medium List 2 Accent 1" w:uiPriority="66"/>
+    <w:lsdException w:name="Medium Grid 1 Accent 1" w:uiPriority="67"/>
+    <w:lsdException w:name="Medium Grid 2 Accent 1" w:uiPriority="68"/>
+    <w:lsdException w:name="Medium Grid 3 Accent 1" w:uiPriority="69"/>
+    <w:lsdException w:name="Dark List Accent 1" w:uiPriority="70"/>
+    <w:lsdException w:name="Colorful Shading Accent 1" w:uiPriority="71"/>
+    <w:lsdException w:name="Colorful List Accent 1" w:uiPriority="72"/>
+    <w:lsdException w:name="Colorful Grid Accent 1" w:uiPriority="73"/>
+    <w:lsdException w:name="Light Shading Accent 2" w:uiPriority="60"/>
+    <w:lsdException w:name="Light List Accent 2" w:uiPriority="61"/>
+    <w:lsdException w:name="Light Grid Accent 2" w:uiPriority="62"/>
+    <w:lsdException w:name="Medium Shading 1 Accent 2" w:uiPriority="63"/>
+    <w:lsdException w:name="Medium Shading 2 Accent 2" w:uiPriority="64"/>
+    <w:lsdException w:name="Medium List 1 Accent 2" w:uiPriority="65"/>
+    <w:lsdException w:name="Medium List 2 Accent 2" w:uiPriority="66"/>
+    <w:lsdException w:name="Medium Grid 1 Accent 2" w:uiPriority="67"/>
+    <w:lsdException w:name="Medium Grid 2 Accent 2" w:uiPriority="68"/>
+    <w:lsdException w:name="Medium Grid 3 Accent 2" w:uiPriority="69"/>
+    <w:lsdException w:name="Dark List Accent 2" w:uiPriority="70"/>
+    <w:lsdException w:name="Colorful Shading Accent 2" w:uiPriority="71"/>
+    <w:lsdException w:name="Colorful List Accent 2" w:uiPriority="72"/>
+    <w:lsdException w:name="Colorful Grid Accent 2" w:uiPriority="73"/>
+    <w:lsdException w:name="Light Shading Accent 3" w:uiPriority="60"/>
+    <w:lsdException w:name="Light List Accent 3" w:uiPriority="61"/>
+    <w:lsdException w:name="Light Grid Accent 3" w:uiPriority="62"/>
+    <w:lsdException w:name="Medium Shading 1 Accent 3" w:uiPriority="63"/>
+    <w:lsdException w:name="Medium Shading 2 Accent 3" w:uiPriority="64"/>
+    <w:lsdException w:name="Medium List 1 Accent 3" w:uiPriority="65"/>
+    <w:lsdException w:name="Medium List 2 Accent 3" w:uiPriority="66"/>
+    <w:lsdException w:name="Medium Grid 1 Accent 3" w:uiPriority="67"/>
+    <w:lsdException w:name="Medium Grid 2 Accent 3" w:uiPriority="68"/>
+    <w:lsdException w:name="Medium Grid 3 Accent 3" w:uiPriority="69"/>
+    <w:lsdException w:name="Dark List Accent 3" w:uiPriority="70"/>
+    <w:lsdException w:name="Colorful Shading Accent 3" w:uiPriority="71"/>
+    <w:lsdException w:name="Colorful List Accent 3" w:uiPriority="72"/>
+    <w:lsdException w:name="Colorful Grid Accent 3" w:uiPriority="73"/>
+    <w:lsdException w:name="Light Shading Accent 4" w:uiPriority="60"/>
+    <w:lsdException w:name="Light List Accent 4" w:uiPriority="61"/>
+    <w:lsdException w:name="Light Grid Accent 4" w:uiPriority="62"/>
+    <w:lsdException w:name="Medium Shading 1 Accent 4" w:uiPriority="63"/>
+    <w:lsdException w:name="Medium Shading 2 Accent 4" w:uiPriority="64"/>
+    <w:lsdException w:name="Medium List 1 Accent 4" w:uiPriority="65"/>
+    <w:lsdException w:name="Medium List 2 Accent 4" w:uiPriority="66"/>
+    <w:lsdException w:name="Medium Grid 1 Accent 4" w:uiPriority="67"/>
+    <w:lsdException w:name="Medium Grid 2 Accent 4" w:uiPriority="68"/>
+    <w:lsdException w:name="Medium Grid 3 Accent 4" w:uiPriority="69"/>
+    <w:lsdException w:name="Dark List Accent 4" w:uiPriority="70"/>
+    <w:lsdException w:name="Colorful Shading Accent 4" w:uiPriority="71"/>
+    <w:lsdException w:name="Colorful List Accent 4" w:uiPriority="72"/>
+    <w:lsdException w:name="Colorful Grid Accent 4" w:uiPriority="73"/>
+    <w:lsdException w:name="Light Shading Accent 5" w:uiPriority="60"/>
+    <w:lsdException w:name="Light List Accent 5" w:uiPriority="61"/>
+    <w:lsdException w:name="Light Grid Accent 5" w:uiPriority="62"/>
+    <w:lsdException w:name="Medium Shading 1 Accent 5" w:uiPriority="63"/>
+    <w:lsdException w:name="Medium Shading 2 Accent 5" w:uiPriority="64"/>
+    <w:lsdException w:name="Medium List 1 Accent 5" w:uiPriority="65"/>
+    <w:lsdException w:name="Medium List 2 Accent 5" w:uiPriority="66"/>
+    <w:lsdException w:name="Medium Grid 1 Accent 5" w:uiPriority="67"/>
+    <w:lsdException w:name="Medium Grid 2 Accent 5" w:uiPriority="68"/>
+    <w:lsdException w:name="Medium Grid 3 Accent 5" w:uiPriority="69"/>
+    <w:lsdException w:name="Dark List Accent 5" w:uiPriority="70"/>
+    <w:lsdException w:name="Colorful Shading Accent 5" w:uiPriority="71"/>
+    <w:lsdException w:name="Colorful List Accent 5" w:uiPriority="72"/>
+    <w:lsdException w:name="Colorful Grid Accent 5" w:uiPriority="73"/>
+    <w:lsdException w:name="Light Shading Accent 6" w:uiPriority="60"/>
+    <w:lsdException w:name="Light List Accent 6" w:uiPriority="61"/>
+    <w:lsdException w:name="Light Grid Accent 6" w:uiPriority="62"/>
+    <w:lsdException w:name="Medium Shading 1 Accent 6" w:uiPriority="63"/>
+    <w:lsdException w:name="Medium Shading 2 Accent 6" w:uiPriority="64"/>
+    <w:lsdException w:name="Medium List 1 Accent 6" w:uiPriority="65"/>
+    <w:lsdException w:name="Medium List 2 Accent 6" w:uiPriority="66"/>
+    <w:lsdException w:name="Medium Grid 1 Accent 6" w:uiPriority="67"/>
+    <w:lsdException w:name="Medium Grid 2 Accent 6" w:uiPriority="68"/>
+    <w:lsdException w:name="Medium Grid 3 Accent 6" w:uiPriority="69"/>
+    <w:lsdException w:name="Dark List Accent 6" w:uiPriority="70"/>
+    <w:lsdException w:name="Colorful Shading Accent 6" w:uiPriority="71"/>
+    <w:lsdException w:name="Colorful List Accent 6" w:uiPriority="72"/>
+    <w:lsdException w:name="Colorful Grid Accent 6" w:uiPriority="73"/>
+    <w:lsdException w:name="Subtle Emphasis" w:uiPriority="19" w:qFormat="1"/>
+    <w:lsdException w:name="Intense Emphasis" w:uiPriority="21" w:qFormat="1"/>
+    <w:lsdException w:name="Subtle Reference" w:uiPriority="31" w:qFormat="1"/>
+    <w:lsdException w:name="Intense Reference" w:uiPriority="32" w:qFormat="1"/>
+    <w:lsdException w:name="Book Title" w:uiPriority="33" w:qFormat="1"/>
+    <w:lsdException w:name="Bibliography" w:semiHidden="1" w:uiPriority="37" w:unhideWhenUsed="1"/>
+    <w:lsdException w:name="TOC Heading" w:semiHidden="1" w:uiPriority="39" w:unhideWhenUsed="1" w:qFormat="1"/>
+    <w:lsdException w:name="Plain Table 1" w:uiPriority="41"/>
+    <w:lsdException w:name="Plain Table 2" w:uiPriority="42"/>
+    <w:lsdException w:name="Plain Table 3" w:uiPriority="43"/>
+    <w:lsdException w:name="Plain Table 4" w:uiPriority="44"/>
+    <w:lsdException w:name="Plain Table 5" w:uiPriority="45"/>
+    <w:lsdException w:name="Grid Table Light" w:uiPriority="40"/>
+    <w:lsdException w:name="Grid Table 1 Light" w:uiPriority="46"/>
+    <w:lsdException w:name="Grid Table 2" w:uiPriority="47"/>
+    <w:lsdException w:name="Grid Table 3" w:uiPriority="48"/>
+    <w:lsdException w:name="Grid Table 4" w:uiPriority="49"/>
+    <w:lsdException w:name="Grid Table 5 Dark" w:uiPriority="50"/>
+    <w:lsdException w:name="Grid Table 6 Colorful" w:uiPriority="51"/>
+    <w:lsdException w:name="Grid Table 7 Colorful" w:uiPriority="52"/>
+    <w:lsdException w:name="Grid Table 1 Light Accent 1" w:uiPriority="46"/>
+    <w:lsdException w:name="Grid Table 2 Accent 1" w:uiPriority="47"/>
+    <w:lsdException w:name="Grid Table 3 Accent 1" w:uiPriority="48"/>
+    <w:lsdException w:name="Grid Table 4 Accent 1" w:uiPriority="49"/>
+    <w:lsdException w:name="Grid Table 5 Dark Accent 1" w:uiPriority="50"/>
+    <w:lsdException w:name="Grid Table 6 Colorful Accent 1" w:uiPriority="51"/>
+    <w:lsdException w:name="Grid Table 7 Colorful Accent 1" w:uiPriority="52"/>
+    <w:lsdException w:name="Grid Table 1 Light Accent 2" w:uiPriority="46"/>
+    <w:lsdException w:name="Grid Table 2 Accent 2" w:uiPriority="47"/>
+    <w:lsdException w:name="Grid Table 3 Accent 2" w:uiPriority="48"/>
+    <w:lsdException w:name="Grid Table 4 Accent 2" w:uiPriority="49"/>
+    <w:lsdException w:name="Grid Table 5 Dark Accent 2" w:uiPriority="50"/>
+    <w:lsdException w:name="Grid Table 6 Colorful Accent 2" w:uiPriority="51"/>
+    <w:lsdException w:name="Grid Table 7 Colorful Accent 2" w:uiPriority="52"/>
+    <w:lsdException w:name="Grid Table 1 Light Accent 3" w:uiPriority="46"/>
+    <w:lsdException w:name="Grid Table 2 Accent 3" w:uiPriority="47"/>
+    <w:lsdException w:name="Grid Table 3 Accent 3" w:uiPriority="48"/>
+    <w:lsdException w:name="Grid Table 4 Accent 3" w:uiPriority="49"/>
+    <w:lsdException w:name="Grid Table 5 Dark Accent 3" w:uiPriority="50"/>
+    <w:lsdException w:name="Grid Table 6 Colorful Accent 3" w:uiPriority="51"/>
+    <w:lsdException w:name="Grid Table 7 Colorful Accent 3" w:uiPriority="52"/>
+    <w:lsdException w:name="Grid Table 1 Light Accent 4" w:uiPriority="46"/>
+    <w:lsdException w:name="Grid Table 2 Accent 4" w:uiPriority="47"/>
+    <w:lsdException w:name="Grid Table 3 Accent 4" w:uiPriority="48"/>
+    <w:lsdException w:name="Grid Table 4 Accent 4" w:uiPriority="49"/>
+    <w:lsdException w:name="Grid Table 5 Dark Accent 4" w:uiPriority="50"/>
+    <w:lsdException w:name="Grid Table 6 Colorful Accent 4" w:uiPriority="51"/>
+    <w:lsdException w:name="Grid Table 7 Colorful Accent 4" w:uiPriority="52"/>
+    <w:lsdException w:name="Grid Table 1 Light Accent 5" w:uiPriority="46"/>
+    <w:lsdException w:name="Grid Table 2 Accent 5" w:uiPriority="47"/>
+    <w:lsdException w:name="Grid Table 3 Accent 5" w:uiPriority="48"/>
+    <w:lsdException w:name="Grid Table 4 Accent 5" w:uiPriority="49"/>
+    <w:lsdException w:name="Grid Table 5 Dark Accent 5" w:uiPriority="50"/>
+    <w:lsdException w:name="Grid Table 6 Colorful Accent 5" w:uiPriority="51"/>
+    <w:lsdException w:name="Grid Table 7 Colorful Accent 5" w:uiPriority="52"/>
+    <w:lsdException w:name="Grid Table 1 Light Accent 6" w:uiPriority="46"/>
+    <w:lsdException w:name="Grid Table 2 Accent 6" w:uiPriority="47"/>
+    <w:lsdException w:name="Grid Table 3 Accent 6" w:uiPriority="48"/>
+    <w:lsdException w:name="Grid Table 4 Accent 6" w:uiPriority="49"/>
+    <w:lsdException w:name="Grid Table 5 Dark Accent 6" w:uiPriority="50"/>
+    <w:lsdException w:name="Grid Table 6 Colorful Accent 6" w:uiPriority="51"/>
+    <w:lsdException w:name="Grid Table 7 Colorful Accent 6" w:uiPriority="52"/>
+    <w:lsdException w:name="List Table 1 Light" w:uiPriority="46"/>
+    <w:lsdException w:name="List Table 2" w:uiPriority="47"/>
+    <w:lsdException w:name="List Table 3" w:uiPriority="48"/>
+    <w:lsdException w:name="List Table 4" w:uiPriority="49"/>
+    <w:lsdException w:name="List Table 5 Dark" w:uiPriority="50"/>
+    <w:lsdException w:name="List Table 6 Colorful" w:uiPriority="51"/>
+    <w:lsdException w:name="List Table 7 Colorful" w:uiPriority="52"/>
+    <w:lsdException w:name="List Table 1 Light Accent 1" w:uiPriority="46"/>
+    <w:lsdException w:name="List Table 2 Accent 1" w:uiPriority="47"/>
+    <w:lsdException w:name="List Table 3 Accent 1" w:uiPriority="48"/>
+    <w:lsdException w:name="List Table 4 Accent 1" w:uiPriority="49"/>
+    <w:lsdException w:name="List Table 5 Dark Accent 1" w:uiPriority="50"/>
+    <w:lsdException w:name="List Table 6 Colorful Accent 1" w:uiPriority="51"/>
+    <w:lsdException w:name="List Table 7 Colorful Accent 1" w:uiPriority="52"/>
+    <w:lsdException w:name="List Table 1 Light Accent 2" w:uiPriority="46"/>
+    <w:lsdException w:name="List Table 2 Accent 2" w:uiPriority="47"/>
+    <w:lsdException w:name="List Table 3 Accent 2" w:uiPriority="48"/>
+    <w:lsdException w:name="List Table 4 Accent 2" w:uiPriority="49"/>
+    <w:lsdException w:name="List Table 5 Dark Accent 2" w:uiPriority="50"/>
+    <w:lsdException w:name="List Table 6 Colorful Accent 2" w:uiPriority="51"/>
+    <w:lsdException w:name="List Table 7 Colorful Accent 2" w:uiPriority="52"/>
+    <w:lsdException w:name="List Table 1 Light Accent 3" w:uiPriority="46"/>
+    <w:lsdException w:name="List Table 2 Accent 3" w:uiPriority="47"/>
+    <w:lsdException w:name="List Table 3 Accent 3" w:uiPriority="48"/>
+    <w:lsdException w:name="List Table 4 Accent 3" w:uiPriority="49"/>
+    <w:lsdException w:name="List Table 5 Dark Accent 3" w:uiPriority="50"/>
+    <w:lsdException w:name="List Table 6 Colorful Accent 3" w:uiPriority="51"/>
+    <w:lsdException w:name="List Table 7 Colorful Accent 3" w:uiPriority="52"/>
+    <w:lsdException w:name="List Table 1 Light Accent 4" w:uiPriority="46"/>
+    <w:lsdException w:name="List Table 2 Accent 4" w:uiPriority="47"/>
+    <w:lsdException w:name="List Table 3 Accent 4" w:uiPriority="48"/>
+    <w:lsdException w:name="List Table 4 Accent 4" w:uiPriority="49"/>
+    <w:lsdException w:name="List Table 5 Dark Accent 4" w:uiPriority="50"/>
+    <w:lsdException w:name="List Table 6 Colorful Accent 4" w:uiPriority="51"/>
+    <w:lsdException w:name="List Table 7 Colorful Accent 4" w:uiPriority="52"/>
+    <w:lsdException w:name="List Table 1 Light Accent 5" w:uiPriority="46"/>
+    <w:lsdException w:name="List Table 2 Accent 5" w:uiPriority="47"/>
+    <w:lsdException w:name="List Table 3 Accent 5" w:uiPriority="48"/>
+    <w:lsdException w:name="List Table 4 Accent 5" w:uiPriority="49"/>
+    <w:lsdException w:name="List Table 5 Dark Accent 5" w:uiPriority="50"/>
+    <w:lsdException w:name="List Table 6 Colorful Accent 5" w:uiPriority="51"/>
+    <w:lsdException w:name="List Table 7 Colorful Accent 5" w:uiPriority="52"/>
+    <w:lsdException w:name="List Table 1 Light Accent 6" w:uiPriority="46"/>
+    <w:lsdException w:name="List Table 2 Accent 6" w:uiPriority="47"/>
+    <w:lsdException w:name="List Table 3 Accent 6" w:uiPriority="48"/>
+    <w:lsdException w:name="List Table 4 Accent 6" w:uiPriority="49"/>
+    <w:lsdException w:name="List Table 5 Dark Accent 6" w:uiPriority="50"/>
+    <w:lsdException w:name="List Table 6 Colorful Accent 6" w:uiPriority="51"/>
+    <w:lsdException w:name="List Table 7 Colorful Accent 6" w:uiPriority="52"/>
+    <w:lsdException w:name="Mention" w:semiHidden="1" w:unhideWhenUsed="1"/>
+    <w:lsdException w:name="Smart Hyperlink" w:semiHidden="1" w:unhideWhenUsed="1"/>
+    <w:lsdException w:name="Hashtag" w:semiHidden="1" w:unhideWhenUsed="1"/>
+    <w:lsdException w:name="Unresolved Mention" w:semiHidden="1" w:unhideWhenUsed="1"/>
+    <w:lsdException w:name="Smart Link" w:semiHidden="1" w:unhideWhenUsed="1"/>
   </w:latentStyles>
   <w:style w:type="paragraph" w:default="1" w:styleId="Normal">
     <w:name w:val="Normal"/>
@@ -1946,7 +2032,6 @@
     <w:uiPriority w:val="99"/>
     <w:semiHidden/>
     <w:unhideWhenUsed/>
-    <w:qFormat/>
     <w:tblPr>
       <w:tblInd w:w="0" w:type="dxa"/>
       <w:tblCellMar>

</xml_diff>

<commit_message>
Adição de carta de recomendação ao curriculo
</commit_message>
<xml_diff>
--- a/curriculo/Modelo Curriculo Ideal - Preencher.docx
+++ b/curriculo/Modelo Curriculo Ideal - Preencher.docx
@@ -1299,7 +1299,6 @@
         <w:rPr>
           <w:sz w:val="24"/>
           <w:szCs w:val="24"/>
-          <w:lang w:val="en-US"/>
         </w:rPr>
       </w:pPr>
       <w:r>
@@ -1309,6 +1308,12 @@
           <w:lang w:val="en-US"/>
         </w:rPr>
         <w:tab/>
+      </w:r>
+      <w:r>
+        <w:rPr>
+          <w:sz w:val="24"/>
+          <w:szCs w:val="24"/>
+        </w:rPr>
         <w:t>Cypress</w:t>
       </w:r>
     </w:p>
@@ -1318,14 +1323,12 @@
         <w:rPr>
           <w:sz w:val="24"/>
           <w:szCs w:val="24"/>
-          <w:lang w:val="en-US"/>
-        </w:rPr>
-      </w:pPr>
-      <w:r>
-        <w:rPr>
-          <w:sz w:val="24"/>
-          <w:szCs w:val="24"/>
-          <w:lang w:val="en-US"/>
+        </w:rPr>
+      </w:pPr>
+      <w:r>
+        <w:rPr>
+          <w:sz w:val="24"/>
+          <w:szCs w:val="24"/>
         </w:rPr>
         <w:tab/>
       </w:r>
@@ -1336,7 +1339,6 @@
         <w:rPr>
           <w:sz w:val="24"/>
           <w:szCs w:val="24"/>
-          <w:lang w:val="en-US"/>
         </w:rPr>
       </w:pPr>
     </w:p>
@@ -1818,6 +1820,79 @@
           <w:szCs w:val="24"/>
         </w:rPr>
         <w:t xml:space="preserve">Fundação Bradesco / 16 horas / 2023 </w:t>
+      </w:r>
+    </w:p>
+    <w:p>
+      <w:pPr>
+        <w:spacing w:after="0" w:line="240" w:lineRule="auto"/>
+        <w:jc w:val="both"/>
+        <w:rPr>
+          <w:sz w:val="24"/>
+          <w:szCs w:val="24"/>
+        </w:rPr>
+      </w:pPr>
+      <w:r>
+        <w:rPr>
+          <w:noProof/>
+          <w:sz w:val="24"/>
+          <w:szCs w:val="24"/>
+        </w:rPr>
+        <w:lastRenderedPageBreak/>
+        <w:drawing>
+          <wp:anchor distT="0" distB="0" distL="114300" distR="114300" simplePos="0" relativeHeight="251659264" behindDoc="1" locked="0" layoutInCell="1" allowOverlap="1" wp14:anchorId="55A32C73" wp14:editId="220FE3FB">
+            <wp:simplePos x="0" y="0"/>
+            <wp:positionH relativeFrom="column">
+              <wp:posOffset>-457200</wp:posOffset>
+            </wp:positionH>
+            <wp:positionV relativeFrom="paragraph">
+              <wp:posOffset>-457200</wp:posOffset>
+            </wp:positionV>
+            <wp:extent cx="7557816" cy="10677525"/>
+            <wp:effectExtent l="0" t="0" r="0" b="0"/>
+            <wp:wrapNone/>
+            <wp:docPr id="2038174674" name="Imagem 1"/>
+            <wp:cNvGraphicFramePr>
+              <a:graphicFrameLocks xmlns:a="http://schemas.openxmlformats.org/drawingml/2006/main" noChangeAspect="1"/>
+            </wp:cNvGraphicFramePr>
+            <a:graphic xmlns:a="http://schemas.openxmlformats.org/drawingml/2006/main">
+              <a:graphicData uri="http://schemas.openxmlformats.org/drawingml/2006/picture">
+                <pic:pic xmlns:pic="http://schemas.openxmlformats.org/drawingml/2006/picture">
+                  <pic:nvPicPr>
+                    <pic:cNvPr id="2038174674" name="Imagem 2038174674"/>
+                    <pic:cNvPicPr/>
+                  </pic:nvPicPr>
+                  <pic:blipFill>
+                    <a:blip r:embed="rId10">
+                      <a:extLst>
+                        <a:ext uri="{28A0092B-C50C-407E-A947-70E740481C1C}">
+                          <a14:useLocalDpi xmlns:a14="http://schemas.microsoft.com/office/drawing/2010/main" val="0"/>
+                        </a:ext>
+                      </a:extLst>
+                    </a:blip>
+                    <a:stretch>
+                      <a:fillRect/>
+                    </a:stretch>
+                  </pic:blipFill>
+                  <pic:spPr>
+                    <a:xfrm>
+                      <a:off x="0" y="0"/>
+                      <a:ext cx="7560596" cy="10681453"/>
+                    </a:xfrm>
+                    <a:prstGeom prst="rect">
+                      <a:avLst/>
+                    </a:prstGeom>
+                  </pic:spPr>
+                </pic:pic>
+              </a:graphicData>
+            </a:graphic>
+            <wp14:sizeRelH relativeFrom="margin">
+              <wp14:pctWidth>0</wp14:pctWidth>
+            </wp14:sizeRelH>
+            <wp14:sizeRelV relativeFrom="margin">
+              <wp14:pctHeight>0</wp14:pctHeight>
+            </wp14:sizeRelV>
+          </wp:anchor>
+        </w:drawing>
       </w:r>
     </w:p>
     <w:sectPr>

</xml_diff>